<commit_message>
add formular for the calculating of the key-pairs
</commit_message>
<xml_diff>
--- a/Dokumentation zur Projektarbeit1.docx
+++ b/Dokumentation zur Projektarbeit1.docx
@@ -154,7 +154,7 @@
                 <v:stroke joinstyle="miter"/>
                 <v:path gradientshapeok="t" o:connecttype="rect"/>
               </v:shapetype>
-              <v:shape id="Textfeld 2" o:spid="_x0000_s1026" type="#_x0000_t202" style="position:absolute;margin-left:0;margin-top:500.25pt;width:381.75pt;height:68.25pt;z-index:251661312;visibility:visible;mso-wrap-style:square;mso-width-percent:0;mso-height-percent:0;mso-wrap-distance-left:9pt;mso-wrap-distance-top:0;mso-wrap-distance-right:9pt;mso-wrap-distance-bottom:0;mso-position-horizontal:center;mso-position-horizontal-relative:margin;mso-position-vertical:absolute;mso-position-vertical-relative:text;mso-width-percent:0;mso-height-percent:0;mso-width-relative:margin;mso-height-relative:margin;v-text-anchor:top" o:gfxdata="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" filled="f" stroked="f" strokeweight=".5pt">
+              <v:shape id="Textfeld 2" o:spid="_x0000_s1026" type="#_x0000_t202" style="position:absolute;margin-left:0;margin-top:500.25pt;width:381.75pt;height:68.25pt;z-index:251661312;visibility:visible;mso-wrap-style:square;mso-width-percent:0;mso-height-percent:0;mso-wrap-distance-left:9pt;mso-wrap-distance-top:0;mso-wrap-distance-right:9pt;mso-wrap-distance-bottom:0;mso-position-horizontal:center;mso-position-horizontal-relative:margin;mso-position-vertical:absolute;mso-position-vertical-relative:text;mso-width-percent:0;mso-height-percent:0;mso-width-relative:margin;mso-height-relative:margin;v-text-anchor:top" o:gfxdata="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" filled="f" stroked="f" strokeweight=".5pt">
                 <v:textbox>
                   <w:txbxContent>
                     <w:p>
@@ -329,7 +329,7 @@
           </mc:Choice>
           <mc:Fallback>
             <w:pict>
-              <v:shape w14:anchorId="30585643" id="Textfeld 3" o:spid="_x0000_s1027" type="#_x0000_t202" style="position:absolute;margin-left:0;margin-top:565.5pt;width:381.75pt;height:39.75pt;z-index:251663360;visibility:visible;mso-wrap-style:square;mso-width-percent:0;mso-height-percent:0;mso-wrap-distance-left:9pt;mso-wrap-distance-top:0;mso-wrap-distance-right:9pt;mso-wrap-distance-bottom:0;mso-position-horizontal:center;mso-position-horizontal-relative:margin;mso-position-vertical:absolute;mso-position-vertical-relative:text;mso-width-percent:0;mso-height-percent:0;mso-width-relative:margin;mso-height-relative:margin;v-text-anchor:top" o:gfxdata="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" filled="f" stroked="f" strokeweight=".5pt">
+              <v:shape w14:anchorId="30585643" id="Textfeld 3" o:spid="_x0000_s1027" type="#_x0000_t202" style="position:absolute;margin-left:0;margin-top:565.5pt;width:381.75pt;height:39.75pt;z-index:251663360;visibility:visible;mso-wrap-style:square;mso-width-percent:0;mso-height-percent:0;mso-wrap-distance-left:9pt;mso-wrap-distance-top:0;mso-wrap-distance-right:9pt;mso-wrap-distance-bottom:0;mso-position-horizontal:center;mso-position-horizontal-relative:margin;mso-position-vertical:absolute;mso-position-vertical-relative:text;mso-width-percent:0;mso-height-percent:0;mso-width-relative:margin;mso-height-relative:margin;v-text-anchor:top" o:gfxdata="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" filled="f" stroked="f" strokeweight=".5pt">
                 <v:textbox>
                   <w:txbxContent>
                     <w:p>
@@ -530,7 +530,7 @@
           </mc:Choice>
           <mc:Fallback>
             <w:pict>
-              <v:shape w14:anchorId="7BE817B8" id="Textfeld 1" o:spid="_x0000_s1028" type="#_x0000_t202" style="position:absolute;margin-left:0;margin-top:0;width:381.75pt;height:284.25pt;z-index:251659264;visibility:visible;mso-wrap-style:square;mso-width-percent:0;mso-height-percent:0;mso-wrap-distance-left:9pt;mso-wrap-distance-top:0;mso-wrap-distance-right:9pt;mso-wrap-distance-bottom:0;mso-position-horizontal:center;mso-position-horizontal-relative:margin;mso-position-vertical:absolute;mso-position-vertical-relative:text;mso-width-percent:0;mso-height-percent:0;mso-width-relative:margin;mso-height-relative:margin;v-text-anchor:top" o:gfxdata="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" filled="f" stroked="f" strokeweight=".5pt">
+              <v:shape w14:anchorId="7BE817B8" id="Textfeld 1" o:spid="_x0000_s1028" type="#_x0000_t202" style="position:absolute;margin-left:0;margin-top:0;width:381.75pt;height:284.25pt;z-index:251659264;visibility:visible;mso-wrap-style:square;mso-width-percent:0;mso-height-percent:0;mso-wrap-distance-left:9pt;mso-wrap-distance-top:0;mso-wrap-distance-right:9pt;mso-wrap-distance-bottom:0;mso-position-horizontal:center;mso-position-horizontal-relative:margin;mso-position-vertical:absolute;mso-position-vertical-relative:text;mso-width-percent:0;mso-height-percent:0;mso-width-relative:margin;mso-height-relative:margin;v-text-anchor:top" o:gfxdata="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" filled="f" stroked="f" strokeweight=".5pt">
                 <v:textbox>
                   <w:txbxContent>
                     <w:p>
@@ -640,16 +640,1939 @@
       <w:r>
         <w:br w:type="page"/>
       </w:r>
+    </w:p>
+    <w:p>
+      <w:r>
+        <w:lastRenderedPageBreak/>
+        <w:br w:type="page"/>
+      </w:r>
+    </w:p>
+    <w:p>
+      <w:pPr>
+        <w:pStyle w:val="berschrift1"/>
+      </w:pPr>
+      <w:r>
+        <w:lastRenderedPageBreak/>
+        <w:t>Idee</w:t>
+      </w:r>
+    </w:p>
+    <w:p>
+      <w:pPr>
+        <w:jc w:val="both"/>
+      </w:pPr>
+      <w:r>
+        <w:t>Im Zeitalter der Digitalisierung wird die Sicherheit dieser digitalen Daten zunehmend wichtiger. Deshalb ist es sinnvoll, sich mit ebendieser zu beschäftigen und so kam uns die Idee zum einen anderen dabei behilflich zu sein und zum anderen selber natürlich dazuzulernen, indem wir dies mit dem „RSA-Tool“ ermöglichen.</w:t>
+      </w:r>
+    </w:p>
+    <w:p>
+      <w:pPr>
+        <w:jc w:val="both"/>
+      </w:pPr>
+      <w:r>
+        <w:t>Das RSA-Tool soll in der Lage sein, das RSA-Verfahren durchzuführen (und dies nach heutigen Standard) und dies gleichzeitig zu visualisieren, sodass der Benutzer in der Lage ist dieses augenscheinlich trockene Verschlüsslungsverfahren nachvollziehen und verstehen zu können. Und als letztes möchten wir uns in der Kryptographie ausspielen und einige Verfahren zu unseren „eigenen“ vereinen.</w:t>
+      </w:r>
+    </w:p>
+    <w:p>
+      <w:pPr>
+        <w:jc w:val="both"/>
+      </w:pPr>
+    </w:p>
+    <w:p>
+      <w:pPr>
+        <w:pStyle w:val="berschrift1"/>
+      </w:pPr>
+      <w:r>
+        <w:t>Das RSA-Verfahren</w:t>
+      </w:r>
+    </w:p>
+    <w:p>
+      <w:r>
+        <w:t xml:space="preserve">Das RSA-Verfahren, welches nach dessen Entwicklern </w:t>
+      </w:r>
+      <w:proofErr w:type="spellStart"/>
+      <w:r>
+        <w:t>Rivest</w:t>
+      </w:r>
+      <w:proofErr w:type="spellEnd"/>
+      <w:r>
+        <w:t xml:space="preserve">, </w:t>
+      </w:r>
+      <w:proofErr w:type="spellStart"/>
+      <w:r>
+        <w:t>Shamir</w:t>
+      </w:r>
+      <w:proofErr w:type="spellEnd"/>
+      <w:r>
+        <w:t xml:space="preserve"> und </w:t>
+      </w:r>
+      <w:proofErr w:type="spellStart"/>
+      <w:r>
+        <w:t>Adlema</w:t>
+      </w:r>
+      <w:proofErr w:type="spellEnd"/>
+      <w:r>
+        <w:t xml:space="preserve"> </w:t>
+      </w:r>
+      <w:proofErr w:type="spellStart"/>
+      <w:r>
+        <w:t>bennant</w:t>
+      </w:r>
+      <w:proofErr w:type="spellEnd"/>
+      <w:r>
+        <w:t xml:space="preserve"> wurde basiert auf Zahlentheoretischen Problemen (die Ineffizienz der </w:t>
+      </w:r>
+      <w:proofErr w:type="spellStart"/>
+      <w:r>
+        <w:t>Faktorisierung</w:t>
+      </w:r>
+      <w:proofErr w:type="spellEnd"/>
+      <w:r>
+        <w:t xml:space="preserve"> großer Zahlen) und ist ein asymmetrisches Verfahren, d.h. es gibt einen privaten und einen öffentlichen Schlüssel (oder in den Fall sogar zwei).</w:t>
+      </w:r>
+    </w:p>
+    <w:p>
+      <w:pPr>
+        <w:pStyle w:val="berschrift2"/>
+      </w:pPr>
+      <w:r>
+        <w:t>Schlüsselerzeugung</w:t>
+      </w:r>
+    </w:p>
+    <w:p>
+      <w:pPr>
+        <w:pStyle w:val="Listenabsatz"/>
+        <w:numPr>
+          <w:ilvl w:val="0"/>
+          <w:numId w:val="1"/>
+        </w:numPr>
+        <w:ind w:left="360"/>
+        <w:jc w:val="both"/>
+      </w:pPr>
+      <w:r>
+        <w:t>Wähle zwei</w:t>
+      </w:r>
+      <w:r>
+        <w:t xml:space="preserve"> unterschiedliche</w:t>
+      </w:r>
+      <w:r>
+        <w:t xml:space="preserve"> riesige (</w:t>
+      </w:r>
+      <w:r>
+        <w:t>min. 600 Dezimalstellen, also 2048 Bytes</w:t>
+      </w:r>
+      <w:r>
+        <w:t>)</w:t>
+      </w:r>
+      <w:r>
+        <w:t xml:space="preserve"> Primzahlen </w:t>
+      </w:r>
+      <m:oMath>
+        <m:r>
+          <w:rPr>
+            <w:rFonts w:ascii="Cambria Math" w:hAnsi="Cambria Math"/>
+            <w:color w:val="7F7F7F" w:themeColor="text1" w:themeTint="80"/>
+          </w:rPr>
+          <m:t>p</m:t>
+        </m:r>
+      </m:oMath>
+      <w:r>
+        <w:t xml:space="preserve"> </w:t>
+      </w:r>
+      <w:r>
+        <w:t>und</w:t>
+      </w:r>
+      <m:oMath>
+        <m:r>
+          <w:rPr>
+            <w:rFonts w:ascii="Cambria Math" w:hAnsi="Cambria Math"/>
+          </w:rPr>
+          <m:t xml:space="preserve"> </m:t>
+        </m:r>
+        <m:r>
+          <w:rPr>
+            <w:rFonts w:ascii="Cambria Math" w:eastAsiaTheme="majorEastAsia" w:hAnsi="Cambria Math" w:cstheme="majorBidi"/>
+            <w:color w:val="7F7F7F" w:themeColor="text1" w:themeTint="80"/>
+            <w:shd w:val="clear" w:color="auto" w:fill="FFFFFF"/>
+          </w:rPr>
+          <m:t>q</m:t>
+        </m:r>
+      </m:oMath>
+      <w:r>
+        <w:t>.</w:t>
+      </w:r>
       <w:bookmarkStart w:id="0" w:name="_GoBack"/>
       <w:bookmarkEnd w:id="0"/>
     </w:p>
     <w:p>
-      <w:r>
-        <w:lastRenderedPageBreak/>
-        <w:br w:type="page"/>
-      </w:r>
+      <w:pPr>
+        <w:spacing w:after="0"/>
+        <w:ind w:left="336" w:firstLine="720"/>
+        <w:jc w:val="both"/>
+        <w:rPr>
+          <w:rFonts w:asciiTheme="majorHAnsi" w:eastAsiaTheme="majorEastAsia" w:hAnsiTheme="majorHAnsi" w:cstheme="majorBidi"/>
+          <w:color w:val="7F7F7F" w:themeColor="text1" w:themeTint="80"/>
+          <w:shd w:val="clear" w:color="auto" w:fill="FFFFFF"/>
+        </w:rPr>
+      </w:pPr>
+      <m:oMathPara>
+        <m:oMathParaPr>
+          <m:jc m:val="left"/>
+        </m:oMathParaPr>
+        <m:oMath>
+          <m:r>
+            <w:rPr>
+              <w:rFonts w:ascii="Cambria Math" w:hAnsi="Cambria Math"/>
+              <w:color w:val="7F7F7F" w:themeColor="text1" w:themeTint="80"/>
+            </w:rPr>
+            <m:t>p∈</m:t>
+          </m:r>
+          <m:r>
+            <m:rPr>
+              <m:scr m:val="double-struck"/>
+              <m:sty m:val="p"/>
+            </m:rPr>
+            <w:rPr>
+              <w:rFonts w:ascii="Cambria Math" w:hAnsi="Cambria Math" w:cs="Cambria Math"/>
+              <w:color w:val="7F7F7F" w:themeColor="text1" w:themeTint="80"/>
+              <w:shd w:val="clear" w:color="auto" w:fill="FFFFFF"/>
+            </w:rPr>
+            <m:t>P</m:t>
+          </m:r>
+        </m:oMath>
+      </m:oMathPara>
     </w:p>
-    <w:p/>
+    <w:p>
+      <w:pPr>
+        <w:ind w:left="348" w:firstLine="708"/>
+        <w:jc w:val="both"/>
+        <w:rPr>
+          <w:rFonts w:asciiTheme="majorHAnsi" w:eastAsiaTheme="majorEastAsia" w:hAnsiTheme="majorHAnsi" w:cstheme="majorBidi"/>
+          <w:color w:val="7F7F7F" w:themeColor="text1" w:themeTint="80"/>
+          <w:shd w:val="clear" w:color="auto" w:fill="FFFFFF"/>
+        </w:rPr>
+      </w:pPr>
+      <m:oMathPara>
+        <m:oMathParaPr>
+          <m:jc m:val="left"/>
+        </m:oMathParaPr>
+        <m:oMath>
+          <m:r>
+            <w:rPr>
+              <w:rFonts w:ascii="Cambria Math" w:eastAsiaTheme="majorEastAsia" w:hAnsi="Cambria Math" w:cstheme="majorBidi"/>
+              <w:color w:val="7F7F7F" w:themeColor="text1" w:themeTint="80"/>
+              <w:shd w:val="clear" w:color="auto" w:fill="FFFFFF"/>
+            </w:rPr>
+            <m:t xml:space="preserve">q∈ </m:t>
+          </m:r>
+          <m:r>
+            <m:rPr>
+              <m:scr m:val="double-struck"/>
+              <m:sty m:val="p"/>
+            </m:rPr>
+            <w:rPr>
+              <w:rFonts w:ascii="Cambria Math" w:hAnsi="Cambria Math" w:cs="Cambria Math"/>
+              <w:color w:val="7F7F7F" w:themeColor="text1" w:themeTint="80"/>
+              <w:shd w:val="clear" w:color="auto" w:fill="FFFFFF"/>
+            </w:rPr>
+            <m:t>P</m:t>
+          </m:r>
+          <m:r>
+            <m:rPr>
+              <m:sty m:val="p"/>
+            </m:rPr>
+            <w:rPr>
+              <w:rFonts w:ascii="Cambria Math" w:hAnsi="Cambria Math" w:cs="Cambria Math"/>
+              <w:color w:val="7F7F7F" w:themeColor="text1" w:themeTint="80"/>
+              <w:shd w:val="clear" w:color="auto" w:fill="FFFFFF"/>
+            </w:rPr>
+            <m:t xml:space="preserve">; </m:t>
+          </m:r>
+          <m:r>
+            <w:rPr>
+              <w:rFonts w:ascii="Cambria Math" w:hAnsi="Cambria Math" w:cs="Cambria Math"/>
+              <w:color w:val="7F7F7F" w:themeColor="text1" w:themeTint="80"/>
+              <w:shd w:val="clear" w:color="auto" w:fill="FFFFFF"/>
+            </w:rPr>
+            <m:t>p</m:t>
+          </m:r>
+          <m:r>
+            <m:rPr>
+              <m:sty m:val="p"/>
+            </m:rPr>
+            <w:rPr>
+              <w:rFonts w:ascii="Cambria Math" w:hAnsi="Cambria Math" w:cs="Cambria Math"/>
+              <w:color w:val="7F7F7F" w:themeColor="text1" w:themeTint="80"/>
+              <w:shd w:val="clear" w:color="auto" w:fill="FFFFFF"/>
+            </w:rPr>
+            <m:t>≠</m:t>
+          </m:r>
+          <m:r>
+            <w:rPr>
+              <w:rFonts w:ascii="Cambria Math" w:hAnsi="Cambria Math" w:cs="Cambria Math"/>
+              <w:color w:val="7F7F7F" w:themeColor="text1" w:themeTint="80"/>
+              <w:shd w:val="clear" w:color="auto" w:fill="FFFFFF"/>
+            </w:rPr>
+            <m:t>q</m:t>
+          </m:r>
+        </m:oMath>
+      </m:oMathPara>
+    </w:p>
+    <w:p>
+      <w:pPr>
+        <w:pStyle w:val="Listenabsatz"/>
+        <w:numPr>
+          <w:ilvl w:val="0"/>
+          <w:numId w:val="1"/>
+        </w:numPr>
+        <w:ind w:left="360"/>
+        <w:jc w:val="both"/>
+        <w:rPr>
+          <w:rFonts w:eastAsiaTheme="majorEastAsia" w:cstheme="minorHAnsi"/>
+        </w:rPr>
+      </w:pPr>
+      <w:r>
+        <w:rPr>
+          <w:rFonts w:eastAsiaTheme="majorEastAsia" w:cstheme="minorHAnsi"/>
+        </w:rPr>
+        <w:t xml:space="preserve">Berechne das RSA-Modul aus </w:t>
+      </w:r>
+      <m:oMath>
+        <m:r>
+          <w:rPr>
+            <w:rFonts w:ascii="Cambria Math" w:hAnsi="Cambria Math"/>
+            <w:color w:val="7F7F7F" w:themeColor="text1" w:themeTint="80"/>
+          </w:rPr>
+          <m:t>p</m:t>
+        </m:r>
+      </m:oMath>
+      <w:r>
+        <w:rPr>
+          <w:rFonts w:eastAsiaTheme="majorEastAsia" w:cstheme="minorHAnsi"/>
+        </w:rPr>
+        <w:t xml:space="preserve"> und </w:t>
+      </w:r>
+      <m:oMath>
+        <m:r>
+          <w:rPr>
+            <w:rFonts w:ascii="Cambria Math" w:eastAsiaTheme="majorEastAsia" w:hAnsi="Cambria Math" w:cstheme="majorBidi"/>
+            <w:color w:val="7F7F7F" w:themeColor="text1" w:themeTint="80"/>
+            <w:shd w:val="clear" w:color="auto" w:fill="FFFFFF"/>
+          </w:rPr>
+          <m:t>q</m:t>
+        </m:r>
+      </m:oMath>
+      <w:r>
+        <w:rPr>
+          <w:rFonts w:eastAsiaTheme="majorEastAsia" w:cstheme="minorHAnsi"/>
+          <w:color w:val="000000" w:themeColor="text1"/>
+          <w:shd w:val="clear" w:color="auto" w:fill="FFFFFF"/>
+        </w:rPr>
+        <w:t>.</w:t>
+      </w:r>
+    </w:p>
+    <w:p>
+      <w:pPr>
+        <w:ind w:left="348" w:firstLine="708"/>
+        <w:jc w:val="both"/>
+        <w:rPr>
+          <w:rFonts w:asciiTheme="majorHAnsi" w:eastAsiaTheme="majorEastAsia" w:hAnsiTheme="majorHAnsi" w:cstheme="majorBidi"/>
+          <w:color w:val="7F7F7F" w:themeColor="text1" w:themeTint="80"/>
+          <w:shd w:val="clear" w:color="auto" w:fill="FFFFFF"/>
+        </w:rPr>
+      </w:pPr>
+      <m:oMathPara>
+        <m:oMathParaPr>
+          <m:jc m:val="left"/>
+        </m:oMathParaPr>
+        <m:oMath>
+          <m:r>
+            <w:rPr>
+              <w:rFonts w:ascii="Cambria Math" w:hAnsi="Cambria Math" w:cs="Cambria Math"/>
+              <w:color w:val="7F7F7F" w:themeColor="text1" w:themeTint="80"/>
+              <w:shd w:val="clear" w:color="auto" w:fill="FFFFFF"/>
+            </w:rPr>
+            <m:t>N</m:t>
+          </m:r>
+          <m:r>
+            <m:rPr>
+              <m:sty m:val="p"/>
+            </m:rPr>
+            <w:rPr>
+              <w:rFonts w:ascii="Cambria Math" w:hAnsi="Cambria Math" w:cs="Cambria Math"/>
+              <w:color w:val="7F7F7F" w:themeColor="text1" w:themeTint="80"/>
+              <w:shd w:val="clear" w:color="auto" w:fill="FFFFFF"/>
+            </w:rPr>
+            <m:t>=</m:t>
+          </m:r>
+          <m:r>
+            <w:rPr>
+              <w:rFonts w:ascii="Cambria Math" w:hAnsi="Cambria Math"/>
+              <w:color w:val="7F7F7F" w:themeColor="text1" w:themeTint="80"/>
+            </w:rPr>
+            <m:t>p</m:t>
+          </m:r>
+          <m:r>
+            <m:rPr>
+              <m:sty m:val="p"/>
+            </m:rPr>
+            <w:rPr>
+              <w:rFonts w:ascii="Cambria Math" w:hAnsi="Cambria Math" w:cs="Cambria Math"/>
+              <w:color w:val="7F7F7F" w:themeColor="text1" w:themeTint="80"/>
+              <w:shd w:val="clear" w:color="auto" w:fill="FFFFFF"/>
+            </w:rPr>
+            <m:t>*</m:t>
+          </m:r>
+          <m:r>
+            <w:rPr>
+              <w:rFonts w:ascii="Cambria Math" w:eastAsiaTheme="majorEastAsia" w:hAnsi="Cambria Math" w:cstheme="majorBidi"/>
+              <w:color w:val="7F7F7F" w:themeColor="text1" w:themeTint="80"/>
+              <w:shd w:val="clear" w:color="auto" w:fill="FFFFFF"/>
+            </w:rPr>
+            <m:t>q</m:t>
+          </m:r>
+          <m:r>
+            <w:rPr>
+              <w:rFonts w:ascii="Cambria Math" w:eastAsiaTheme="majorEastAsia" w:hAnsi="Cambria Math" w:cstheme="majorBidi"/>
+              <w:color w:val="7F7F7F" w:themeColor="text1" w:themeTint="80"/>
+              <w:shd w:val="clear" w:color="auto" w:fill="FFFFFF"/>
+            </w:rPr>
+            <m:t xml:space="preserve">; </m:t>
+          </m:r>
+          <m:r>
+            <w:rPr>
+              <w:rFonts w:ascii="Cambria Math" w:eastAsiaTheme="majorEastAsia" w:hAnsi="Cambria Math" w:cstheme="majorBidi"/>
+              <w:color w:val="7F7F7F" w:themeColor="text1" w:themeTint="80"/>
+              <w:shd w:val="clear" w:color="auto" w:fill="FFFFFF"/>
+            </w:rPr>
+            <m:t>N∈</m:t>
+          </m:r>
+          <m:r>
+            <m:rPr>
+              <m:scr m:val="double-struck"/>
+              <m:sty m:val="p"/>
+            </m:rPr>
+            <w:rPr>
+              <w:rFonts w:ascii="Cambria Math" w:hAnsi="Cambria Math" w:cs="Cambria Math"/>
+              <w:color w:val="7F7F7F" w:themeColor="text1" w:themeTint="80"/>
+              <w:shd w:val="clear" w:color="auto" w:fill="FFFFFF"/>
+            </w:rPr>
+            <m:t>N</m:t>
+          </m:r>
+        </m:oMath>
+      </m:oMathPara>
+    </w:p>
+    <w:p>
+      <w:pPr>
+        <w:pStyle w:val="Listenabsatz"/>
+        <w:numPr>
+          <w:ilvl w:val="0"/>
+          <w:numId w:val="1"/>
+        </w:numPr>
+        <w:ind w:left="360"/>
+        <w:jc w:val="both"/>
+        <w:rPr>
+          <w:rFonts w:eastAsiaTheme="majorEastAsia" w:cstheme="minorHAnsi"/>
+        </w:rPr>
+      </w:pPr>
+      <w:r>
+        <w:rPr>
+          <w:rFonts w:eastAsiaTheme="majorEastAsia" w:cstheme="minorHAnsi"/>
+        </w:rPr>
+        <w:t>Berechne die Eulersche</w:t>
+      </w:r>
+      <w:r>
+        <w:rPr>
+          <w:rFonts w:eastAsiaTheme="majorEastAsia" w:cstheme="minorHAnsi"/>
+        </w:rPr>
+        <w:t xml:space="preserve"> </w:t>
+      </w:r>
+      <m:oMath>
+        <m:r>
+          <m:rPr>
+            <m:sty m:val="p"/>
+          </m:rPr>
+          <w:rPr>
+            <w:rFonts w:ascii="Cambria Math" w:hAnsi="Cambria Math" w:cs="Arial"/>
+            <w:shd w:val="clear" w:color="auto" w:fill="FFFFFF"/>
+          </w:rPr>
+          <m:t>φ</m:t>
+        </m:r>
+      </m:oMath>
+      <w:r>
+        <w:rPr>
+          <w:rFonts w:cstheme="minorHAnsi"/>
+          <w:shd w:val="clear" w:color="auto" w:fill="FFFFFF"/>
+        </w:rPr>
+        <w:t>-</w:t>
+      </w:r>
+      <w:r>
+        <w:rPr>
+          <w:rFonts w:cstheme="minorHAnsi"/>
+          <w:shd w:val="clear" w:color="auto" w:fill="FFFFFF"/>
+        </w:rPr>
+        <w:t>Funktion</w:t>
+      </w:r>
+      <w:r>
+        <w:rPr>
+          <w:rFonts w:cstheme="minorHAnsi"/>
+          <w:shd w:val="clear" w:color="auto" w:fill="FFFFFF"/>
+        </w:rPr>
+        <w:t xml:space="preserve"> aus</w:t>
+      </w:r>
+      <w:r>
+        <w:rPr>
+          <w:rFonts w:cstheme="minorHAnsi"/>
+          <w:shd w:val="clear" w:color="auto" w:fill="FFFFFF"/>
+        </w:rPr>
+        <w:t xml:space="preserve"> </w:t>
+      </w:r>
+      <m:oMath>
+        <m:r>
+          <w:rPr>
+            <w:rFonts w:ascii="Cambria Math" w:hAnsi="Cambria Math" w:cs="Arial"/>
+            <w:color w:val="7F7F7F" w:themeColor="text1" w:themeTint="80"/>
+            <w:shd w:val="clear" w:color="auto" w:fill="FFFFFF"/>
+          </w:rPr>
+          <m:t>N</m:t>
+        </m:r>
+      </m:oMath>
+      <w:r>
+        <w:rPr>
+          <w:rFonts w:eastAsiaTheme="minorEastAsia" w:cstheme="minorHAnsi"/>
+          <w:shd w:val="clear" w:color="auto" w:fill="FFFFFF"/>
+        </w:rPr>
+        <w:t>.</w:t>
+      </w:r>
+    </w:p>
+    <w:p>
+      <w:pPr>
+        <w:spacing w:after="0"/>
+        <w:ind w:left="-360" w:firstLine="708"/>
+        <w:jc w:val="both"/>
+        <w:rPr>
+          <w:rFonts w:ascii="Cambria Math" w:eastAsiaTheme="majorEastAsia" w:hAnsi="Cambria Math" w:cstheme="minorHAnsi"/>
+          <w:color w:val="7F7F7F" w:themeColor="text1" w:themeTint="80"/>
+          <w:shd w:val="clear" w:color="auto" w:fill="FFFFFF"/>
+        </w:rPr>
+      </w:pPr>
+      <w:r>
+        <w:rPr>
+          <w:rFonts w:eastAsiaTheme="majorEastAsia" w:cstheme="minorHAnsi"/>
+          <w:shd w:val="clear" w:color="auto" w:fill="FFFFFF"/>
+        </w:rPr>
+        <w:t xml:space="preserve">Eulersche </w:t>
+      </w:r>
+      <m:oMath>
+        <m:r>
+          <m:rPr>
+            <m:sty m:val="p"/>
+          </m:rPr>
+          <w:rPr>
+            <w:rFonts w:ascii="Cambria Math" w:hAnsi="Cambria Math" w:cs="Arial"/>
+            <w:shd w:val="clear" w:color="auto" w:fill="FFFFFF"/>
+          </w:rPr>
+          <m:t>φ</m:t>
+        </m:r>
+      </m:oMath>
+      <w:r>
+        <w:rPr>
+          <w:rFonts w:cstheme="minorHAnsi"/>
+          <w:shd w:val="clear" w:color="auto" w:fill="FFFFFF"/>
+        </w:rPr>
+        <w:t>-Funktion</w:t>
+      </w:r>
+      <w:r>
+        <w:rPr>
+          <w:rFonts w:cstheme="minorHAnsi"/>
+          <w:shd w:val="clear" w:color="auto" w:fill="FFFFFF"/>
+        </w:rPr>
+        <w:t>:</w:t>
+      </w:r>
+      <w:r>
+        <w:rPr>
+          <w:rFonts w:eastAsiaTheme="majorEastAsia" w:cstheme="minorHAnsi"/>
+          <w:color w:val="7F7F7F" w:themeColor="text1" w:themeTint="80"/>
+          <w:shd w:val="clear" w:color="auto" w:fill="FFFFFF"/>
+        </w:rPr>
+        <w:t xml:space="preserve"> </w:t>
+      </w:r>
+      <m:oMath>
+        <m:r>
+          <m:rPr>
+            <m:sty m:val="p"/>
+          </m:rPr>
+          <w:rPr>
+            <w:rFonts w:ascii="Cambria Math" w:hAnsi="Cambria Math" w:cs="Arial"/>
+            <w:color w:val="7F7F7F" w:themeColor="text1" w:themeTint="80"/>
+            <w:shd w:val="clear" w:color="auto" w:fill="FFFFFF"/>
+          </w:rPr>
+          <m:t>φ</m:t>
+        </m:r>
+        <m:d>
+          <m:dPr>
+            <m:ctrlPr>
+              <w:rPr>
+                <w:rFonts w:ascii="Cambria Math" w:hAnsi="Cambria Math" w:cs="Arial"/>
+                <w:color w:val="7F7F7F" w:themeColor="text1" w:themeTint="80"/>
+                <w:shd w:val="clear" w:color="auto" w:fill="FFFFFF"/>
+              </w:rPr>
+            </m:ctrlPr>
+          </m:dPr>
+          <m:e>
+            <m:r>
+              <w:rPr>
+                <w:rFonts w:ascii="Cambria Math" w:hAnsi="Cambria Math" w:cs="Arial"/>
+                <w:color w:val="7F7F7F" w:themeColor="text1" w:themeTint="80"/>
+                <w:shd w:val="clear" w:color="auto" w:fill="FFFFFF"/>
+              </w:rPr>
+              <m:t>m</m:t>
+            </m:r>
+          </m:e>
+        </m:d>
+        <m:r>
+          <w:rPr>
+            <w:rFonts w:ascii="Cambria Math" w:hAnsi="Cambria Math" w:cs="Arial"/>
+            <w:color w:val="7F7F7F" w:themeColor="text1" w:themeTint="80"/>
+            <w:shd w:val="clear" w:color="auto" w:fill="FFFFFF"/>
+          </w:rPr>
+          <m:t>=</m:t>
+        </m:r>
+        <m:r>
+          <w:rPr>
+            <w:rFonts w:ascii="Cambria Math" w:hAnsi="Cambria Math" w:cs="Arial"/>
+            <w:color w:val="7F7F7F" w:themeColor="text1" w:themeTint="80"/>
+            <w:shd w:val="clear" w:color="auto" w:fill="FFFFFF"/>
+          </w:rPr>
+          <m:t>|</m:t>
+        </m:r>
+        <m:r>
+          <w:rPr>
+            <w:rFonts w:ascii="Cambria Math" w:hAnsi="Cambria Math" w:cs="Arial"/>
+            <w:color w:val="7F7F7F" w:themeColor="text1" w:themeTint="80"/>
+            <w:shd w:val="clear" w:color="auto" w:fill="FFFFFF"/>
+          </w:rPr>
+          <m:t xml:space="preserve"> </m:t>
+        </m:r>
+        <m:d>
+          <m:dPr>
+            <m:begChr m:val="{"/>
+            <m:endChr m:val="}"/>
+            <m:ctrlPr>
+              <w:rPr>
+                <w:rFonts w:ascii="Cambria Math" w:hAnsi="Cambria Math" w:cs="Arial"/>
+                <w:color w:val="7F7F7F" w:themeColor="text1" w:themeTint="80"/>
+                <w:shd w:val="clear" w:color="auto" w:fill="FFFFFF"/>
+              </w:rPr>
+            </m:ctrlPr>
+          </m:dPr>
+          <m:e>
+            <m:r>
+              <w:rPr>
+                <w:rFonts w:ascii="Cambria Math" w:hAnsi="Cambria Math" w:cs="Arial"/>
+                <w:color w:val="7F7F7F" w:themeColor="text1" w:themeTint="80"/>
+                <w:shd w:val="clear" w:color="auto" w:fill="FFFFFF"/>
+              </w:rPr>
+              <m:t xml:space="preserve"> </m:t>
+            </m:r>
+            <m:r>
+              <w:rPr>
+                <w:rFonts w:ascii="Cambria Math" w:hAnsi="Cambria Math" w:cs="Arial"/>
+                <w:color w:val="7F7F7F" w:themeColor="text1" w:themeTint="80"/>
+                <w:shd w:val="clear" w:color="auto" w:fill="FFFFFF"/>
+              </w:rPr>
+              <m:t>x</m:t>
+            </m:r>
+            <m:r>
+              <m:rPr>
+                <m:sty m:val="p"/>
+              </m:rPr>
+              <w:rPr>
+                <w:rFonts w:ascii="Cambria Math" w:hAnsi="Cambria Math" w:cs="Arial"/>
+                <w:color w:val="7F7F7F" w:themeColor="text1" w:themeTint="80"/>
+                <w:shd w:val="clear" w:color="auto" w:fill="FFFFFF"/>
+              </w:rPr>
+              <m:t>∈</m:t>
+            </m:r>
+            <m:r>
+              <m:rPr>
+                <m:scr m:val="double-struck"/>
+                <m:sty m:val="p"/>
+              </m:rPr>
+              <w:rPr>
+                <w:rFonts w:ascii="Cambria Math" w:hAnsi="Cambria Math" w:cs="Cambria Math"/>
+                <w:color w:val="7F7F7F" w:themeColor="text1" w:themeTint="80"/>
+                <w:shd w:val="clear" w:color="auto" w:fill="FFFFFF"/>
+              </w:rPr>
+              <m:t>N</m:t>
+            </m:r>
+            <m:r>
+              <m:rPr>
+                <m:sty m:val="p"/>
+              </m:rPr>
+              <w:rPr>
+                <w:rFonts w:ascii="Cambria Math" w:hAnsi="Cambria Math" w:cs="Cambria Math"/>
+                <w:color w:val="7F7F7F" w:themeColor="text1" w:themeTint="80"/>
+                <w:shd w:val="clear" w:color="auto" w:fill="FFFFFF"/>
+              </w:rPr>
+              <m:t xml:space="preserve"> </m:t>
+            </m:r>
+            <m:r>
+              <m:rPr>
+                <m:sty m:val="p"/>
+              </m:rPr>
+              <w:rPr>
+                <w:rFonts w:ascii="Cambria Math" w:hAnsi="Cambria Math" w:cs="Cambria Math"/>
+                <w:color w:val="7F7F7F" w:themeColor="text1" w:themeTint="80"/>
+                <w:shd w:val="clear" w:color="auto" w:fill="FFFFFF"/>
+              </w:rPr>
+              <m:t>|</m:t>
+            </m:r>
+            <m:r>
+              <m:rPr>
+                <m:sty m:val="p"/>
+              </m:rPr>
+              <w:rPr>
+                <w:rFonts w:ascii="Cambria Math" w:hAnsi="Cambria Math" w:cs="Cambria Math"/>
+                <w:color w:val="7F7F7F" w:themeColor="text1" w:themeTint="80"/>
+                <w:shd w:val="clear" w:color="auto" w:fill="FFFFFF"/>
+              </w:rPr>
+              <m:t xml:space="preserve"> </m:t>
+            </m:r>
+            <m:r>
+              <m:rPr>
+                <m:sty m:val="p"/>
+              </m:rPr>
+              <w:rPr>
+                <w:rFonts w:ascii="Cambria Math" w:hAnsi="Cambria Math" w:cs="Cambria Math"/>
+                <w:color w:val="7F7F7F" w:themeColor="text1" w:themeTint="80"/>
+                <w:shd w:val="clear" w:color="auto" w:fill="FFFFFF"/>
+              </w:rPr>
+              <m:t>1≤</m:t>
+            </m:r>
+            <m:r>
+              <w:rPr>
+                <w:rFonts w:ascii="Cambria Math" w:hAnsi="Cambria Math" w:cs="Cambria Math"/>
+                <w:color w:val="7F7F7F" w:themeColor="text1" w:themeTint="80"/>
+                <w:shd w:val="clear" w:color="auto" w:fill="FFFFFF"/>
+              </w:rPr>
+              <m:t>x</m:t>
+            </m:r>
+            <m:r>
+              <m:rPr>
+                <m:sty m:val="p"/>
+              </m:rPr>
+              <w:rPr>
+                <w:rFonts w:ascii="Cambria Math" w:hAnsi="Cambria Math" w:cs="Cambria Math"/>
+                <w:color w:val="7F7F7F" w:themeColor="text1" w:themeTint="80"/>
+                <w:shd w:val="clear" w:color="auto" w:fill="FFFFFF"/>
+              </w:rPr>
+              <m:t>≤</m:t>
+            </m:r>
+            <m:r>
+              <w:rPr>
+                <w:rFonts w:ascii="Cambria Math" w:hAnsi="Cambria Math" w:cs="Cambria Math"/>
+                <w:color w:val="7F7F7F" w:themeColor="text1" w:themeTint="80"/>
+                <w:shd w:val="clear" w:color="auto" w:fill="FFFFFF"/>
+              </w:rPr>
+              <m:t>m</m:t>
+            </m:r>
+            <m:r>
+              <w:rPr>
+                <w:rFonts w:ascii="Cambria Math" w:hAnsi="Cambria Math" w:cs="Cambria Math"/>
+                <w:color w:val="7F7F7F" w:themeColor="text1" w:themeTint="80"/>
+                <w:shd w:val="clear" w:color="auto" w:fill="FFFFFF"/>
+              </w:rPr>
+              <m:t xml:space="preserve"> </m:t>
+            </m:r>
+            <m:r>
+              <m:rPr>
+                <m:sty m:val="p"/>
+              </m:rPr>
+              <w:rPr>
+                <w:rFonts w:ascii="Cambria Math" w:hAnsi="Cambria Math" w:cs="Cambria Math"/>
+                <w:color w:val="7F7F7F" w:themeColor="text1" w:themeTint="80"/>
+                <w:shd w:val="clear" w:color="auto" w:fill="FFFFFF"/>
+              </w:rPr>
+              <m:t>∧</m:t>
+            </m:r>
+            <m:r>
+              <m:rPr>
+                <m:sty m:val="p"/>
+              </m:rPr>
+              <w:rPr>
+                <w:rFonts w:ascii="Cambria Math" w:hAnsi="Cambria Math" w:cs="Cambria Math"/>
+                <w:color w:val="7F7F7F" w:themeColor="text1" w:themeTint="80"/>
+                <w:shd w:val="clear" w:color="auto" w:fill="FFFFFF"/>
+              </w:rPr>
+              <m:t xml:space="preserve"> </m:t>
+            </m:r>
+            <m:r>
+              <m:rPr>
+                <m:sty m:val="p"/>
+              </m:rPr>
+              <w:rPr>
+                <w:rFonts w:ascii="Cambria Math" w:hAnsi="Cambria Math" w:cs="Cambria Math"/>
+                <w:color w:val="7F7F7F" w:themeColor="text1" w:themeTint="80"/>
+                <w:shd w:val="clear" w:color="auto" w:fill="FFFFFF"/>
+              </w:rPr>
+              <m:t>ggT</m:t>
+            </m:r>
+            <m:d>
+              <m:dPr>
+                <m:ctrlPr>
+                  <w:rPr>
+                    <w:rFonts w:ascii="Cambria Math" w:hAnsi="Cambria Math" w:cs="Cambria Math"/>
+                    <w:color w:val="7F7F7F" w:themeColor="text1" w:themeTint="80"/>
+                    <w:shd w:val="clear" w:color="auto" w:fill="FFFFFF"/>
+                  </w:rPr>
+                </m:ctrlPr>
+              </m:dPr>
+              <m:e>
+                <m:r>
+                  <w:rPr>
+                    <w:rFonts w:ascii="Cambria Math" w:hAnsi="Cambria Math" w:cs="Cambria Math"/>
+                    <w:color w:val="7F7F7F" w:themeColor="text1" w:themeTint="80"/>
+                    <w:shd w:val="clear" w:color="auto" w:fill="FFFFFF"/>
+                  </w:rPr>
+                  <m:t>x</m:t>
+                </m:r>
+                <m:r>
+                  <m:rPr>
+                    <m:sty m:val="p"/>
+                  </m:rPr>
+                  <w:rPr>
+                    <w:rFonts w:ascii="Cambria Math" w:hAnsi="Cambria Math" w:cs="Cambria Math"/>
+                    <w:color w:val="7F7F7F" w:themeColor="text1" w:themeTint="80"/>
+                    <w:shd w:val="clear" w:color="auto" w:fill="FFFFFF"/>
+                  </w:rPr>
+                  <m:t xml:space="preserve">, </m:t>
+                </m:r>
+                <m:r>
+                  <w:rPr>
+                    <w:rFonts w:ascii="Cambria Math" w:hAnsi="Cambria Math" w:cs="Cambria Math"/>
+                    <w:color w:val="7F7F7F" w:themeColor="text1" w:themeTint="80"/>
+                    <w:shd w:val="clear" w:color="auto" w:fill="FFFFFF"/>
+                  </w:rPr>
+                  <m:t>m</m:t>
+                </m:r>
+              </m:e>
+            </m:d>
+            <m:r>
+              <m:rPr>
+                <m:sty m:val="p"/>
+              </m:rPr>
+              <w:rPr>
+                <w:rFonts w:ascii="Cambria Math" w:hAnsi="Cambria Math" w:cs="Cambria Math"/>
+                <w:color w:val="7F7F7F" w:themeColor="text1" w:themeTint="80"/>
+                <w:shd w:val="clear" w:color="auto" w:fill="FFFFFF"/>
+              </w:rPr>
+              <m:t>=1</m:t>
+            </m:r>
+            <m:r>
+              <m:rPr>
+                <m:sty m:val="p"/>
+              </m:rPr>
+              <w:rPr>
+                <w:rFonts w:ascii="Cambria Math" w:hAnsi="Cambria Math" w:cs="Cambria Math"/>
+                <w:color w:val="7F7F7F" w:themeColor="text1" w:themeTint="80"/>
+                <w:shd w:val="clear" w:color="auto" w:fill="FFFFFF"/>
+              </w:rPr>
+              <m:t xml:space="preserve"> </m:t>
+            </m:r>
+          </m:e>
+        </m:d>
+        <m:r>
+          <m:rPr>
+            <m:sty m:val="p"/>
+          </m:rPr>
+          <w:rPr>
+            <w:rFonts w:ascii="Cambria Math" w:hAnsi="Cambria Math" w:cs="Arial"/>
+            <w:color w:val="7F7F7F" w:themeColor="text1" w:themeTint="80"/>
+            <w:shd w:val="clear" w:color="auto" w:fill="FFFFFF"/>
+          </w:rPr>
+          <m:t xml:space="preserve"> </m:t>
+        </m:r>
+        <m:r>
+          <m:rPr>
+            <m:sty m:val="p"/>
+          </m:rPr>
+          <w:rPr>
+            <w:rFonts w:ascii="Cambria Math" w:hAnsi="Cambria Math" w:cs="Arial"/>
+            <w:color w:val="7F7F7F" w:themeColor="text1" w:themeTint="80"/>
+            <w:shd w:val="clear" w:color="auto" w:fill="FFFFFF"/>
+          </w:rPr>
+          <m:t>|</m:t>
+        </m:r>
+      </m:oMath>
+    </w:p>
+    <w:p>
+      <w:pPr>
+        <w:spacing w:after="0"/>
+        <w:ind w:left="348" w:firstLine="708"/>
+        <w:jc w:val="both"/>
+        <w:rPr>
+          <w:rFonts w:eastAsiaTheme="majorEastAsia" w:cstheme="minorHAnsi"/>
+          <w:color w:val="7F7F7F" w:themeColor="text1" w:themeTint="80"/>
+          <w:shd w:val="clear" w:color="auto" w:fill="FFFFFF"/>
+        </w:rPr>
+      </w:pPr>
+      <m:oMathPara>
+        <m:oMathParaPr>
+          <m:jc m:val="left"/>
+        </m:oMathParaPr>
+        <m:oMath>
+          <m:r>
+            <m:rPr>
+              <m:sty m:val="p"/>
+            </m:rPr>
+            <w:rPr>
+              <w:rFonts w:ascii="Cambria Math" w:hAnsi="Cambria Math" w:cs="Arial"/>
+              <w:color w:val="7F7F7F" w:themeColor="text1" w:themeTint="80"/>
+              <w:shd w:val="clear" w:color="auto" w:fill="FFFFFF"/>
+            </w:rPr>
+            <m:t>φ</m:t>
+          </m:r>
+          <m:d>
+            <m:dPr>
+              <m:ctrlPr>
+                <w:rPr>
+                  <w:rFonts w:ascii="Cambria Math" w:hAnsi="Cambria Math" w:cs="Arial"/>
+                  <w:color w:val="7F7F7F" w:themeColor="text1" w:themeTint="80"/>
+                  <w:shd w:val="clear" w:color="auto" w:fill="FFFFFF"/>
+                </w:rPr>
+              </m:ctrlPr>
+            </m:dPr>
+            <m:e>
+              <m:r>
+                <w:rPr>
+                  <w:rFonts w:ascii="Cambria Math" w:hAnsi="Cambria Math" w:cs="Arial"/>
+                  <w:color w:val="7F7F7F" w:themeColor="text1" w:themeTint="80"/>
+                  <w:shd w:val="clear" w:color="auto" w:fill="FFFFFF"/>
+                </w:rPr>
+                <m:t>N</m:t>
+              </m:r>
+            </m:e>
+          </m:d>
+          <m:r>
+            <w:rPr>
+              <w:rFonts w:ascii="Cambria Math" w:hAnsi="Cambria Math" w:cs="Arial"/>
+              <w:color w:val="7F7F7F" w:themeColor="text1" w:themeTint="80"/>
+              <w:shd w:val="clear" w:color="auto" w:fill="FFFFFF"/>
+            </w:rPr>
+            <m:t>=(p-1)(q-1)</m:t>
+          </m:r>
+        </m:oMath>
+      </m:oMathPara>
+    </w:p>
+    <w:p>
+      <w:pPr>
+        <w:ind w:left="348"/>
+        <w:jc w:val="both"/>
+        <w:rPr>
+          <w:rFonts w:eastAsiaTheme="majorEastAsia" w:cstheme="minorHAnsi"/>
+          <w:color w:val="7F7F7F" w:themeColor="text1" w:themeTint="80"/>
+          <w:shd w:val="clear" w:color="auto" w:fill="FFFFFF"/>
+        </w:rPr>
+      </w:pPr>
+      <w:r>
+        <w:rPr>
+          <w:rFonts w:eastAsiaTheme="majorEastAsia" w:cstheme="minorHAnsi"/>
+          <w:shd w:val="clear" w:color="auto" w:fill="FFFFFF"/>
+        </w:rPr>
+        <w:t xml:space="preserve">da </w:t>
+      </w:r>
+      <m:oMath>
+        <m:r>
+          <m:rPr>
+            <m:sty m:val="p"/>
+          </m:rPr>
+          <w:rPr>
+            <w:rFonts w:ascii="Cambria Math" w:hAnsi="Cambria Math" w:cs="Arial"/>
+            <w:color w:val="7F7F7F" w:themeColor="text1" w:themeTint="80"/>
+            <w:shd w:val="clear" w:color="auto" w:fill="FFFFFF"/>
+          </w:rPr>
+          <m:t>φ</m:t>
+        </m:r>
+        <m:d>
+          <m:dPr>
+            <m:ctrlPr>
+              <w:rPr>
+                <w:rFonts w:ascii="Cambria Math" w:hAnsi="Cambria Math" w:cs="Arial"/>
+                <w:color w:val="7F7F7F" w:themeColor="text1" w:themeTint="80"/>
+                <w:shd w:val="clear" w:color="auto" w:fill="FFFFFF"/>
+              </w:rPr>
+            </m:ctrlPr>
+          </m:dPr>
+          <m:e>
+            <m:r>
+              <w:rPr>
+                <w:rFonts w:ascii="Cambria Math" w:hAnsi="Cambria Math" w:cs="Arial"/>
+                <w:color w:val="7F7F7F" w:themeColor="text1" w:themeTint="80"/>
+                <w:shd w:val="clear" w:color="auto" w:fill="FFFFFF"/>
+              </w:rPr>
+              <m:t>p</m:t>
+            </m:r>
+          </m:e>
+        </m:d>
+        <m:r>
+          <w:rPr>
+            <w:rFonts w:ascii="Cambria Math" w:hAnsi="Cambria Math" w:cs="Arial"/>
+            <w:color w:val="7F7F7F" w:themeColor="text1" w:themeTint="80"/>
+            <w:shd w:val="clear" w:color="auto" w:fill="FFFFFF"/>
+          </w:rPr>
+          <m:t>=p-</m:t>
+        </m:r>
+        <m:r>
+          <w:rPr>
+            <w:rFonts w:ascii="Cambria Math" w:hAnsi="Cambria Math" w:cs="Arial"/>
+            <w:color w:val="7F7F7F" w:themeColor="text1" w:themeTint="80"/>
+            <w:shd w:val="clear" w:color="auto" w:fill="FFFFFF"/>
+          </w:rPr>
+          <m:t>1</m:t>
+        </m:r>
+      </m:oMath>
+      <w:r>
+        <w:rPr>
+          <w:rFonts w:eastAsiaTheme="majorEastAsia" w:cstheme="minorHAnsi"/>
+          <w:shd w:val="clear" w:color="auto" w:fill="FFFFFF"/>
+        </w:rPr>
+        <w:t xml:space="preserve"> und </w:t>
+      </w:r>
+      <m:oMath>
+        <m:r>
+          <m:rPr>
+            <m:sty m:val="p"/>
+          </m:rPr>
+          <w:rPr>
+            <w:rFonts w:ascii="Cambria Math" w:hAnsi="Cambria Math" w:cs="Arial"/>
+            <w:color w:val="7F7F7F" w:themeColor="text1" w:themeTint="80"/>
+            <w:shd w:val="clear" w:color="auto" w:fill="FFFFFF"/>
+          </w:rPr>
+          <m:t>φ</m:t>
+        </m:r>
+        <m:d>
+          <m:dPr>
+            <m:ctrlPr>
+              <w:rPr>
+                <w:rFonts w:ascii="Cambria Math" w:hAnsi="Cambria Math" w:cs="Arial"/>
+                <w:color w:val="7F7F7F" w:themeColor="text1" w:themeTint="80"/>
+                <w:shd w:val="clear" w:color="auto" w:fill="FFFFFF"/>
+              </w:rPr>
+            </m:ctrlPr>
+          </m:dPr>
+          <m:e>
+            <m:r>
+              <w:rPr>
+                <w:rFonts w:ascii="Cambria Math" w:hAnsi="Cambria Math" w:cs="Arial"/>
+                <w:color w:val="7F7F7F" w:themeColor="text1" w:themeTint="80"/>
+                <w:shd w:val="clear" w:color="auto" w:fill="FFFFFF"/>
+              </w:rPr>
+              <m:t>q</m:t>
+            </m:r>
+          </m:e>
+        </m:d>
+        <m:r>
+          <w:rPr>
+            <w:rFonts w:ascii="Cambria Math" w:hAnsi="Cambria Math" w:cs="Arial"/>
+            <w:color w:val="7F7F7F" w:themeColor="text1" w:themeTint="80"/>
+            <w:shd w:val="clear" w:color="auto" w:fill="FFFFFF"/>
+          </w:rPr>
+          <m:t>=</m:t>
+        </m:r>
+        <m:r>
+          <w:rPr>
+            <w:rFonts w:ascii="Cambria Math" w:hAnsi="Cambria Math" w:cs="Arial"/>
+            <w:color w:val="7F7F7F" w:themeColor="text1" w:themeTint="80"/>
+            <w:shd w:val="clear" w:color="auto" w:fill="FFFFFF"/>
+          </w:rPr>
+          <m:t>q</m:t>
+        </m:r>
+        <m:r>
+          <w:rPr>
+            <w:rFonts w:ascii="Cambria Math" w:hAnsi="Cambria Math" w:cs="Arial"/>
+            <w:color w:val="7F7F7F" w:themeColor="text1" w:themeTint="80"/>
+            <w:shd w:val="clear" w:color="auto" w:fill="FFFFFF"/>
+          </w:rPr>
+          <m:t>-1</m:t>
+        </m:r>
+      </m:oMath>
+      <w:r>
+        <w:rPr>
+          <w:rFonts w:eastAsiaTheme="majorEastAsia" w:cstheme="minorHAnsi"/>
+          <w:shd w:val="clear" w:color="auto" w:fill="FFFFFF"/>
+        </w:rPr>
+        <w:t xml:space="preserve"> und </w:t>
+      </w:r>
+      <m:oMath>
+        <m:r>
+          <w:rPr>
+            <w:rFonts w:ascii="Cambria Math" w:hAnsi="Cambria Math" w:cs="Cambria Math"/>
+            <w:color w:val="7F7F7F" w:themeColor="text1" w:themeTint="80"/>
+            <w:shd w:val="clear" w:color="auto" w:fill="FFFFFF"/>
+          </w:rPr>
+          <m:t>N</m:t>
+        </m:r>
+        <m:r>
+          <m:rPr>
+            <m:sty m:val="p"/>
+          </m:rPr>
+          <w:rPr>
+            <w:rFonts w:ascii="Cambria Math" w:hAnsi="Cambria Math" w:cs="Cambria Math"/>
+            <w:color w:val="7F7F7F" w:themeColor="text1" w:themeTint="80"/>
+            <w:shd w:val="clear" w:color="auto" w:fill="FFFFFF"/>
+          </w:rPr>
+          <m:t>=</m:t>
+        </m:r>
+        <m:r>
+          <w:rPr>
+            <w:rFonts w:ascii="Cambria Math" w:hAnsi="Cambria Math"/>
+            <w:color w:val="7F7F7F" w:themeColor="text1" w:themeTint="80"/>
+          </w:rPr>
+          <m:t>p</m:t>
+        </m:r>
+        <m:r>
+          <m:rPr>
+            <m:sty m:val="p"/>
+          </m:rPr>
+          <w:rPr>
+            <w:rFonts w:ascii="Cambria Math" w:hAnsi="Cambria Math" w:cs="Cambria Math"/>
+            <w:color w:val="7F7F7F" w:themeColor="text1" w:themeTint="80"/>
+            <w:shd w:val="clear" w:color="auto" w:fill="FFFFFF"/>
+          </w:rPr>
+          <m:t>*</m:t>
+        </m:r>
+        <m:r>
+          <w:rPr>
+            <w:rFonts w:ascii="Cambria Math" w:eastAsiaTheme="majorEastAsia" w:hAnsi="Cambria Math" w:cstheme="majorBidi"/>
+            <w:color w:val="7F7F7F" w:themeColor="text1" w:themeTint="80"/>
+            <w:shd w:val="clear" w:color="auto" w:fill="FFFFFF"/>
+          </w:rPr>
+          <m:t>q</m:t>
+        </m:r>
+      </m:oMath>
+    </w:p>
+    <w:p>
+      <w:pPr>
+        <w:pStyle w:val="Listenabsatz"/>
+        <w:numPr>
+          <w:ilvl w:val="0"/>
+          <w:numId w:val="1"/>
+        </w:numPr>
+        <w:ind w:left="360"/>
+        <w:jc w:val="both"/>
+        <w:rPr>
+          <w:rFonts w:eastAsiaTheme="majorEastAsia" w:cstheme="minorHAnsi"/>
+        </w:rPr>
+      </w:pPr>
+      <w:r>
+        <w:rPr>
+          <w:rFonts w:eastAsiaTheme="majorEastAsia" w:cstheme="minorHAnsi"/>
+        </w:rPr>
+        <w:t>Wähle eine zu</w:t>
+      </w:r>
+      <m:oMath>
+        <m:r>
+          <m:rPr>
+            <m:sty m:val="p"/>
+          </m:rPr>
+          <w:rPr>
+            <w:rFonts w:ascii="Cambria Math" w:hAnsi="Cambria Math" w:cs="Arial"/>
+            <w:shd w:val="clear" w:color="auto" w:fill="FFFFFF"/>
+          </w:rPr>
+          <m:t xml:space="preserve"> </m:t>
+        </m:r>
+        <m:r>
+          <m:rPr>
+            <m:sty m:val="p"/>
+          </m:rPr>
+          <w:rPr>
+            <w:rFonts w:ascii="Cambria Math" w:hAnsi="Cambria Math" w:cs="Arial"/>
+            <w:color w:val="7F7F7F" w:themeColor="text1" w:themeTint="80"/>
+            <w:shd w:val="clear" w:color="auto" w:fill="FFFFFF"/>
+          </w:rPr>
+          <m:t>φ</m:t>
+        </m:r>
+        <m:d>
+          <m:dPr>
+            <m:ctrlPr>
+              <w:rPr>
+                <w:rFonts w:ascii="Cambria Math" w:hAnsi="Cambria Math" w:cs="Arial"/>
+                <w:color w:val="7F7F7F" w:themeColor="text1" w:themeTint="80"/>
+                <w:shd w:val="clear" w:color="auto" w:fill="FFFFFF"/>
+              </w:rPr>
+            </m:ctrlPr>
+          </m:dPr>
+          <m:e>
+            <m:r>
+              <m:rPr>
+                <m:sty m:val="p"/>
+              </m:rPr>
+              <w:rPr>
+                <w:rFonts w:ascii="Cambria Math" w:hAnsi="Cambria Math" w:cs="Arial"/>
+                <w:color w:val="7F7F7F" w:themeColor="text1" w:themeTint="80"/>
+                <w:shd w:val="clear" w:color="auto" w:fill="FFFFFF"/>
+              </w:rPr>
+              <m:t>N</m:t>
+            </m:r>
+          </m:e>
+        </m:d>
+      </m:oMath>
+      <w:r>
+        <w:rPr>
+          <w:rFonts w:eastAsiaTheme="majorEastAsia" w:cstheme="minorHAnsi"/>
+          <w:shd w:val="clear" w:color="auto" w:fill="FFFFFF"/>
+        </w:rPr>
+        <w:t xml:space="preserve"> </w:t>
+      </w:r>
+      <w:r>
+        <w:rPr>
+          <w:rFonts w:eastAsiaTheme="majorEastAsia" w:cstheme="minorHAnsi"/>
+        </w:rPr>
+        <w:t xml:space="preserve">teilerfremde Zahl </w:t>
+      </w:r>
+      <m:oMath>
+        <m:r>
+          <w:rPr>
+            <w:rFonts w:ascii="Cambria Math" w:hAnsi="Cambria Math" w:cs="Arial"/>
+            <w:color w:val="7F7F7F" w:themeColor="text1" w:themeTint="80"/>
+            <w:shd w:val="clear" w:color="auto" w:fill="FFFFFF"/>
+          </w:rPr>
+          <m:t>e</m:t>
+        </m:r>
+      </m:oMath>
+      <w:r>
+        <w:rPr>
+          <w:rFonts w:eastAsiaTheme="majorEastAsia" w:cstheme="minorHAnsi"/>
+          <w:shd w:val="clear" w:color="auto" w:fill="FFFFFF"/>
+        </w:rPr>
+        <w:t>.</w:t>
+      </w:r>
+    </w:p>
+    <w:p>
+      <w:pPr>
+        <w:pStyle w:val="Listenabsatz"/>
+        <w:ind w:left="360"/>
+        <w:jc w:val="both"/>
+        <w:rPr>
+          <w:rFonts w:eastAsiaTheme="majorEastAsia" w:cstheme="minorHAnsi"/>
+          <w:sz w:val="6"/>
+        </w:rPr>
+      </w:pPr>
+    </w:p>
+    <w:p>
+      <w:pPr>
+        <w:pStyle w:val="Listenabsatz"/>
+        <w:spacing w:before="240"/>
+        <w:ind w:left="360"/>
+        <w:jc w:val="both"/>
+        <w:rPr>
+          <w:rFonts w:eastAsiaTheme="majorEastAsia" w:cstheme="minorHAnsi"/>
+          <w:color w:val="7F7F7F" w:themeColor="text1" w:themeTint="80"/>
+          <w:shd w:val="clear" w:color="auto" w:fill="FFFFFF"/>
+        </w:rPr>
+      </w:pPr>
+      <m:oMathPara>
+        <m:oMathParaPr>
+          <m:jc m:val="left"/>
+        </m:oMathParaPr>
+        <m:oMath>
+          <m:r>
+            <w:rPr>
+              <w:rFonts w:ascii="Cambria Math" w:hAnsi="Cambria Math" w:cs="Arial"/>
+              <w:color w:val="7F7F7F" w:themeColor="text1" w:themeTint="80"/>
+              <w:shd w:val="clear" w:color="auto" w:fill="FFFFFF"/>
+            </w:rPr>
+            <m:t>e</m:t>
+          </m:r>
+          <m:r>
+            <m:rPr>
+              <m:sty m:val="p"/>
+            </m:rPr>
+            <w:rPr>
+              <w:rFonts w:ascii="Cambria Math" w:hAnsi="Cambria Math" w:cs="Arial"/>
+              <w:color w:val="7F7F7F" w:themeColor="text1" w:themeTint="80"/>
+              <w:shd w:val="clear" w:color="auto" w:fill="FFFFFF"/>
+            </w:rPr>
+            <m:t>∈</m:t>
+          </m:r>
+          <m:r>
+            <m:rPr>
+              <m:scr m:val="double-struck"/>
+              <m:sty m:val="p"/>
+            </m:rPr>
+            <w:rPr>
+              <w:rFonts w:ascii="Cambria Math" w:hAnsi="Cambria Math" w:cs="Cambria Math"/>
+              <w:color w:val="7F7F7F" w:themeColor="text1" w:themeTint="80"/>
+              <w:shd w:val="clear" w:color="auto" w:fill="FFFFFF"/>
+            </w:rPr>
+            <m:t>N</m:t>
+          </m:r>
+          <m:r>
+            <m:rPr>
+              <m:sty m:val="p"/>
+            </m:rPr>
+            <w:rPr>
+              <w:rFonts w:ascii="Cambria Math" w:hAnsi="Cambria Math" w:cs="Arial"/>
+              <w:color w:val="7F7F7F" w:themeColor="text1" w:themeTint="80"/>
+              <w:shd w:val="clear" w:color="auto" w:fill="FFFFFF"/>
+            </w:rPr>
+            <m:t>;  1&lt;</m:t>
+          </m:r>
+          <m:r>
+            <w:rPr>
+              <w:rFonts w:ascii="Cambria Math" w:hAnsi="Cambria Math" w:cs="Arial"/>
+              <w:color w:val="7F7F7F" w:themeColor="text1" w:themeTint="80"/>
+              <w:shd w:val="clear" w:color="auto" w:fill="FFFFFF"/>
+            </w:rPr>
+            <m:t>e</m:t>
+          </m:r>
+          <m:r>
+            <m:rPr>
+              <m:sty m:val="p"/>
+            </m:rPr>
+            <w:rPr>
+              <w:rFonts w:ascii="Cambria Math" w:hAnsi="Cambria Math" w:cs="Arial"/>
+              <w:color w:val="7F7F7F" w:themeColor="text1" w:themeTint="80"/>
+              <w:shd w:val="clear" w:color="auto" w:fill="FFFFFF"/>
+            </w:rPr>
+            <m:t>&lt;</m:t>
+          </m:r>
+          <m:r>
+            <m:rPr>
+              <m:sty m:val="p"/>
+            </m:rPr>
+            <w:rPr>
+              <w:rFonts w:ascii="Cambria Math" w:hAnsi="Cambria Math" w:cs="Arial"/>
+              <w:color w:val="7F7F7F" w:themeColor="text1" w:themeTint="80"/>
+              <w:shd w:val="clear" w:color="auto" w:fill="FFFFFF"/>
+            </w:rPr>
+            <m:t>φ</m:t>
+          </m:r>
+          <m:d>
+            <m:dPr>
+              <m:ctrlPr>
+                <w:rPr>
+                  <w:rFonts w:ascii="Cambria Math" w:hAnsi="Cambria Math" w:cs="Arial"/>
+                  <w:color w:val="7F7F7F" w:themeColor="text1" w:themeTint="80"/>
+                  <w:shd w:val="clear" w:color="auto" w:fill="FFFFFF"/>
+                </w:rPr>
+              </m:ctrlPr>
+            </m:dPr>
+            <m:e>
+              <m:r>
+                <w:rPr>
+                  <w:rFonts w:ascii="Cambria Math" w:hAnsi="Cambria Math" w:cs="Arial"/>
+                  <w:color w:val="7F7F7F" w:themeColor="text1" w:themeTint="80"/>
+                  <w:shd w:val="clear" w:color="auto" w:fill="FFFFFF"/>
+                </w:rPr>
+                <m:t>N</m:t>
+              </m:r>
+            </m:e>
+          </m:d>
+          <m:r>
+            <m:rPr>
+              <m:sty m:val="p"/>
+            </m:rPr>
+            <w:rPr>
+              <w:rFonts w:ascii="Cambria Math" w:hAnsi="Cambria Math" w:cs="Cambria Math"/>
+              <w:color w:val="7F7F7F" w:themeColor="text1" w:themeTint="80"/>
+              <w:shd w:val="clear" w:color="auto" w:fill="FFFFFF"/>
+            </w:rPr>
+            <m:t xml:space="preserve"> </m:t>
+          </m:r>
+          <m:r>
+            <m:rPr>
+              <m:sty m:val="p"/>
+            </m:rPr>
+            <w:rPr>
+              <w:rFonts w:ascii="Cambria Math" w:hAnsi="Cambria Math" w:cs="Cambria Math"/>
+              <w:color w:val="7F7F7F" w:themeColor="text1" w:themeTint="80"/>
+              <w:shd w:val="clear" w:color="auto" w:fill="FFFFFF"/>
+            </w:rPr>
+            <m:t>∧</m:t>
+          </m:r>
+          <m:r>
+            <m:rPr>
+              <m:sty m:val="p"/>
+            </m:rPr>
+            <w:rPr>
+              <w:rFonts w:ascii="Cambria Math" w:hAnsi="Cambria Math" w:cs="Cambria Math"/>
+              <w:color w:val="7F7F7F" w:themeColor="text1" w:themeTint="80"/>
+              <w:shd w:val="clear" w:color="auto" w:fill="FFFFFF"/>
+            </w:rPr>
+            <m:t xml:space="preserve"> </m:t>
+          </m:r>
+          <m:r>
+            <m:rPr>
+              <m:sty m:val="p"/>
+            </m:rPr>
+            <w:rPr>
+              <w:rFonts w:ascii="Cambria Math" w:hAnsi="Cambria Math" w:cs="Cambria Math"/>
+              <w:color w:val="7F7F7F" w:themeColor="text1" w:themeTint="80"/>
+              <w:shd w:val="clear" w:color="auto" w:fill="FFFFFF"/>
+            </w:rPr>
+            <m:t>ggT</m:t>
+          </m:r>
+          <m:d>
+            <m:dPr>
+              <m:ctrlPr>
+                <w:rPr>
+                  <w:rFonts w:ascii="Cambria Math" w:hAnsi="Cambria Math" w:cs="Cambria Math"/>
+                  <w:color w:val="7F7F7F" w:themeColor="text1" w:themeTint="80"/>
+                  <w:shd w:val="clear" w:color="auto" w:fill="FFFFFF"/>
+                </w:rPr>
+              </m:ctrlPr>
+            </m:dPr>
+            <m:e>
+              <m:r>
+                <w:rPr>
+                  <w:rFonts w:ascii="Cambria Math" w:hAnsi="Cambria Math" w:cs="Cambria Math"/>
+                  <w:color w:val="7F7F7F" w:themeColor="text1" w:themeTint="80"/>
+                  <w:shd w:val="clear" w:color="auto" w:fill="FFFFFF"/>
+                </w:rPr>
+                <m:t>e</m:t>
+              </m:r>
+              <m:r>
+                <m:rPr>
+                  <m:sty m:val="p"/>
+                </m:rPr>
+                <w:rPr>
+                  <w:rFonts w:ascii="Cambria Math" w:hAnsi="Cambria Math" w:cs="Cambria Math"/>
+                  <w:color w:val="7F7F7F" w:themeColor="text1" w:themeTint="80"/>
+                  <w:shd w:val="clear" w:color="auto" w:fill="FFFFFF"/>
+                </w:rPr>
+                <m:t>,</m:t>
+              </m:r>
+              <m:r>
+                <m:rPr>
+                  <m:sty m:val="p"/>
+                </m:rPr>
+                <w:rPr>
+                  <w:rFonts w:ascii="Cambria Math" w:hAnsi="Cambria Math" w:cs="Cambria Math"/>
+                  <w:color w:val="7F7F7F" w:themeColor="text1" w:themeTint="80"/>
+                  <w:shd w:val="clear" w:color="auto" w:fill="FFFFFF"/>
+                </w:rPr>
+                <m:t xml:space="preserve"> </m:t>
+              </m:r>
+              <m:r>
+                <m:rPr>
+                  <m:sty m:val="p"/>
+                </m:rPr>
+                <w:rPr>
+                  <w:rFonts w:ascii="Cambria Math" w:hAnsi="Cambria Math" w:cs="Arial"/>
+                  <w:color w:val="7F7F7F" w:themeColor="text1" w:themeTint="80"/>
+                  <w:shd w:val="clear" w:color="auto" w:fill="FFFFFF"/>
+                </w:rPr>
+                <m:t>φ</m:t>
+              </m:r>
+              <m:d>
+                <m:dPr>
+                  <m:ctrlPr>
+                    <w:rPr>
+                      <w:rFonts w:ascii="Cambria Math" w:hAnsi="Cambria Math" w:cs="Arial"/>
+                      <w:color w:val="7F7F7F" w:themeColor="text1" w:themeTint="80"/>
+                      <w:shd w:val="clear" w:color="auto" w:fill="FFFFFF"/>
+                    </w:rPr>
+                  </m:ctrlPr>
+                </m:dPr>
+                <m:e>
+                  <m:r>
+                    <w:rPr>
+                      <w:rFonts w:ascii="Cambria Math" w:hAnsi="Cambria Math" w:cs="Arial"/>
+                      <w:color w:val="7F7F7F" w:themeColor="text1" w:themeTint="80"/>
+                      <w:shd w:val="clear" w:color="auto" w:fill="FFFFFF"/>
+                    </w:rPr>
+                    <m:t>N</m:t>
+                  </m:r>
+                </m:e>
+              </m:d>
+              <m:ctrlPr>
+                <w:rPr>
+                  <w:rFonts w:ascii="Cambria Math" w:hAnsi="Cambria Math" w:cs="Arial"/>
+                  <w:i/>
+                  <w:color w:val="7F7F7F" w:themeColor="text1" w:themeTint="80"/>
+                  <w:shd w:val="clear" w:color="auto" w:fill="FFFFFF"/>
+                </w:rPr>
+              </m:ctrlPr>
+            </m:e>
+          </m:d>
+          <m:r>
+            <w:rPr>
+              <w:rFonts w:ascii="Cambria Math" w:hAnsi="Cambria Math" w:cs="Arial"/>
+              <w:color w:val="7F7F7F" w:themeColor="text1" w:themeTint="80"/>
+              <w:shd w:val="clear" w:color="auto" w:fill="FFFFFF"/>
+            </w:rPr>
+            <m:t>=1</m:t>
+          </m:r>
+        </m:oMath>
+      </m:oMathPara>
+    </w:p>
+    <w:p>
+      <w:pPr>
+        <w:pStyle w:val="Listenabsatz"/>
+        <w:spacing w:before="240"/>
+        <w:ind w:left="360"/>
+        <w:jc w:val="both"/>
+        <w:rPr>
+          <w:rFonts w:eastAsiaTheme="majorEastAsia" w:cstheme="minorHAnsi"/>
+          <w:color w:val="7F7F7F" w:themeColor="text1" w:themeTint="80"/>
+          <w:sz w:val="6"/>
+          <w:shd w:val="clear" w:color="auto" w:fill="FFFFFF"/>
+        </w:rPr>
+      </w:pPr>
+    </w:p>
+    <w:p>
+      <w:pPr>
+        <w:pStyle w:val="Listenabsatz"/>
+        <w:numPr>
+          <w:ilvl w:val="0"/>
+          <w:numId w:val="1"/>
+        </w:numPr>
+        <w:ind w:left="360"/>
+        <w:jc w:val="both"/>
+        <w:rPr>
+          <w:rFonts w:eastAsiaTheme="majorEastAsia" w:cstheme="minorHAnsi"/>
+        </w:rPr>
+      </w:pPr>
+      <w:r>
+        <w:rPr>
+          <w:rFonts w:eastAsiaTheme="majorEastAsia" w:cstheme="minorHAnsi"/>
+        </w:rPr>
+        <w:t xml:space="preserve">Berechne </w:t>
+      </w:r>
+      <m:oMath>
+        <m:r>
+          <w:rPr>
+            <w:rFonts w:ascii="Cambria Math" w:hAnsi="Cambria Math" w:cs="Arial"/>
+            <w:color w:val="7F7F7F" w:themeColor="text1" w:themeTint="80"/>
+            <w:shd w:val="clear" w:color="auto" w:fill="FFFFFF"/>
+          </w:rPr>
+          <m:t>d</m:t>
+        </m:r>
+      </m:oMath>
+      <w:r>
+        <w:rPr>
+          <w:rFonts w:eastAsiaTheme="majorEastAsia" w:cstheme="minorHAnsi"/>
+          <w:shd w:val="clear" w:color="auto" w:fill="FFFFFF"/>
+        </w:rPr>
+        <w:t>, welches das multiplikative Inverse zu</w:t>
+      </w:r>
+      <w:r>
+        <w:rPr>
+          <w:rFonts w:eastAsiaTheme="majorEastAsia" w:cstheme="minorHAnsi"/>
+          <w:color w:val="7F7F7F" w:themeColor="text1" w:themeTint="80"/>
+          <w:shd w:val="clear" w:color="auto" w:fill="FFFFFF"/>
+        </w:rPr>
+        <w:t xml:space="preserve"> </w:t>
+      </w:r>
+      <m:oMath>
+        <m:r>
+          <w:rPr>
+            <w:rFonts w:ascii="Cambria Math" w:hAnsi="Cambria Math" w:cs="Arial"/>
+            <w:color w:val="7F7F7F" w:themeColor="text1" w:themeTint="80"/>
+            <w:shd w:val="clear" w:color="auto" w:fill="FFFFFF"/>
+          </w:rPr>
+          <m:t>e</m:t>
+        </m:r>
+      </m:oMath>
+      <w:r>
+        <w:rPr>
+          <w:rFonts w:eastAsiaTheme="majorEastAsia" w:cstheme="minorHAnsi"/>
+          <w:color w:val="7F7F7F" w:themeColor="text1" w:themeTint="80"/>
+          <w:shd w:val="clear" w:color="auto" w:fill="FFFFFF"/>
+        </w:rPr>
+        <w:t xml:space="preserve"> </w:t>
+      </w:r>
+      <w:r>
+        <w:rPr>
+          <w:rFonts w:eastAsiaTheme="majorEastAsia" w:cstheme="minorHAnsi"/>
+          <w:shd w:val="clear" w:color="auto" w:fill="FFFFFF"/>
+        </w:rPr>
+        <w:t xml:space="preserve">bezüglich </w:t>
+      </w:r>
+      <m:oMath>
+        <m:r>
+          <m:rPr>
+            <m:sty m:val="p"/>
+          </m:rPr>
+          <w:rPr>
+            <w:rFonts w:ascii="Cambria Math" w:hAnsi="Cambria Math" w:cs="Arial"/>
+            <w:color w:val="7F7F7F" w:themeColor="text1" w:themeTint="80"/>
+            <w:shd w:val="clear" w:color="auto" w:fill="FFFFFF"/>
+          </w:rPr>
+          <m:t xml:space="preserve">mod </m:t>
+        </m:r>
+        <m:r>
+          <w:rPr>
+            <w:rFonts w:ascii="Cambria Math" w:hAnsi="Cambria Math" w:cs="Arial"/>
+            <w:color w:val="7F7F7F" w:themeColor="text1" w:themeTint="80"/>
+            <w:shd w:val="clear" w:color="auto" w:fill="FFFFFF"/>
+          </w:rPr>
+          <m:t>N</m:t>
+        </m:r>
+      </m:oMath>
+      <w:r>
+        <w:rPr>
+          <w:rFonts w:eastAsiaTheme="majorEastAsia" w:cstheme="minorHAnsi"/>
+          <w:color w:val="7F7F7F" w:themeColor="text1" w:themeTint="80"/>
+          <w:shd w:val="clear" w:color="auto" w:fill="FFFFFF"/>
+        </w:rPr>
+        <w:t xml:space="preserve"> </w:t>
+      </w:r>
+      <w:r>
+        <w:rPr>
+          <w:rFonts w:eastAsiaTheme="majorEastAsia" w:cstheme="minorHAnsi"/>
+          <w:shd w:val="clear" w:color="auto" w:fill="FFFFFF"/>
+        </w:rPr>
+        <w:t>darstellt. Dies geht über den erweiterten euklidischen Algorithmus.</w:t>
+      </w:r>
+    </w:p>
+    <w:p>
+      <w:pPr>
+        <w:pStyle w:val="Listenabsatz"/>
+        <w:ind w:left="360"/>
+        <w:jc w:val="both"/>
+        <w:rPr>
+          <w:rFonts w:eastAsiaTheme="majorEastAsia" w:cstheme="minorHAnsi"/>
+          <w:sz w:val="6"/>
+        </w:rPr>
+      </w:pPr>
+    </w:p>
+    <w:p>
+      <w:pPr>
+        <w:pStyle w:val="Listenabsatz"/>
+        <w:ind w:left="360"/>
+        <w:jc w:val="both"/>
+        <w:rPr>
+          <w:rFonts w:eastAsiaTheme="majorEastAsia" w:cstheme="minorHAnsi"/>
+          <w:color w:val="7F7F7F" w:themeColor="text1" w:themeTint="80"/>
+          <w:shd w:val="clear" w:color="auto" w:fill="FFFFFF"/>
+        </w:rPr>
+      </w:pPr>
+      <m:oMathPara>
+        <m:oMathParaPr>
+          <m:jc m:val="left"/>
+        </m:oMathParaPr>
+        <m:oMath>
+          <m:r>
+            <w:rPr>
+              <w:rFonts w:ascii="Cambria Math" w:hAnsi="Cambria Math" w:cs="Arial"/>
+              <w:color w:val="7F7F7F" w:themeColor="text1" w:themeTint="80"/>
+              <w:shd w:val="clear" w:color="auto" w:fill="FFFFFF"/>
+            </w:rPr>
+            <m:t>d</m:t>
+          </m:r>
+          <m:r>
+            <m:rPr>
+              <m:sty m:val="p"/>
+            </m:rPr>
+            <w:rPr>
+              <w:rFonts w:ascii="Cambria Math" w:hAnsi="Cambria Math" w:cs="Arial"/>
+              <w:color w:val="7F7F7F" w:themeColor="text1" w:themeTint="80"/>
+              <w:shd w:val="clear" w:color="auto" w:fill="FFFFFF"/>
+            </w:rPr>
+            <m:t>∈</m:t>
+          </m:r>
+          <m:r>
+            <m:rPr>
+              <m:scr m:val="double-struck"/>
+              <m:sty m:val="p"/>
+            </m:rPr>
+            <w:rPr>
+              <w:rFonts w:ascii="Cambria Math" w:hAnsi="Cambria Math" w:cs="Cambria Math"/>
+              <w:color w:val="7F7F7F" w:themeColor="text1" w:themeTint="80"/>
+              <w:shd w:val="clear" w:color="auto" w:fill="FFFFFF"/>
+            </w:rPr>
+            <m:t>N</m:t>
+          </m:r>
+          <m:r>
+            <m:rPr>
+              <m:sty m:val="p"/>
+            </m:rPr>
+            <w:rPr>
+              <w:rFonts w:ascii="Cambria Math" w:hAnsi="Cambria Math" w:cs="Arial"/>
+              <w:color w:val="7F7F7F" w:themeColor="text1" w:themeTint="80"/>
+              <w:shd w:val="clear" w:color="auto" w:fill="FFFFFF"/>
+            </w:rPr>
+            <m:t xml:space="preserve">;  </m:t>
+          </m:r>
+          <m:r>
+            <w:rPr>
+              <w:rFonts w:ascii="Cambria Math" w:hAnsi="Cambria Math" w:cs="Arial"/>
+              <w:color w:val="7F7F7F" w:themeColor="text1" w:themeTint="80"/>
+              <w:shd w:val="clear" w:color="auto" w:fill="FFFFFF"/>
+            </w:rPr>
+            <m:t>d*e</m:t>
+          </m:r>
+          <m:r>
+            <m:rPr>
+              <m:sty m:val="p"/>
+            </m:rPr>
+            <w:rPr>
+              <w:rFonts w:ascii="Cambria Math" w:hAnsi="Cambria Math" w:cs="Arial"/>
+              <w:color w:val="7F7F7F" w:themeColor="text1" w:themeTint="80"/>
+              <w:shd w:val="clear" w:color="auto" w:fill="FFFFFF"/>
+            </w:rPr>
+            <m:t xml:space="preserve"> mod </m:t>
+          </m:r>
+          <m:r>
+            <w:rPr>
+              <w:rFonts w:ascii="Cambria Math" w:hAnsi="Cambria Math" w:cs="Arial"/>
+              <w:color w:val="7F7F7F" w:themeColor="text1" w:themeTint="80"/>
+              <w:shd w:val="clear" w:color="auto" w:fill="FFFFFF"/>
+            </w:rPr>
+            <m:t>N</m:t>
+          </m:r>
+          <m:r>
+            <m:rPr>
+              <m:sty m:val="p"/>
+            </m:rPr>
+            <w:rPr>
+              <w:rFonts w:ascii="Cambria Math" w:hAnsi="Cambria Math" w:cs="Arial"/>
+              <w:color w:val="7F7F7F" w:themeColor="text1" w:themeTint="80"/>
+              <w:shd w:val="clear" w:color="auto" w:fill="FFFFFF"/>
+            </w:rPr>
+            <m:t>=1</m:t>
+          </m:r>
+        </m:oMath>
+      </m:oMathPara>
+    </w:p>
+    <w:p>
+      <w:pPr>
+        <w:pStyle w:val="Listenabsatz"/>
+        <w:ind w:left="360"/>
+        <w:jc w:val="both"/>
+        <w:rPr>
+          <w:rFonts w:eastAsiaTheme="majorEastAsia" w:cstheme="minorHAnsi"/>
+          <w:color w:val="7F7F7F" w:themeColor="text1" w:themeTint="80"/>
+          <w:sz w:val="8"/>
+          <w:shd w:val="clear" w:color="auto" w:fill="FFFFFF"/>
+        </w:rPr>
+      </w:pPr>
+    </w:p>
+    <w:p>
+      <w:pPr>
+        <w:pStyle w:val="Listenabsatz"/>
+        <w:numPr>
+          <w:ilvl w:val="0"/>
+          <w:numId w:val="1"/>
+        </w:numPr>
+        <w:ind w:left="360"/>
+        <w:jc w:val="both"/>
+        <w:rPr>
+          <w:rFonts w:eastAsiaTheme="majorEastAsia" w:cstheme="minorHAnsi"/>
+        </w:rPr>
+      </w:pPr>
+      <w:r>
+        <w:rPr>
+          <w:rFonts w:eastAsiaTheme="majorEastAsia" w:cstheme="minorHAnsi"/>
+        </w:rPr>
+        <w:t>Fertig</w:t>
+      </w:r>
+      <w:r>
+        <w:rPr>
+          <w:rFonts w:eastAsiaTheme="majorEastAsia" w:cstheme="minorHAnsi"/>
+        </w:rPr>
+        <w:t>! D</w:t>
+      </w:r>
+      <w:r>
+        <w:rPr>
+          <w:rFonts w:eastAsiaTheme="majorEastAsia" w:cstheme="minorHAnsi"/>
+        </w:rPr>
+        <w:t xml:space="preserve">ie öffentlichen Schlüssel sind nun </w:t>
+      </w:r>
+      <m:oMath>
+        <m:r>
+          <m:rPr>
+            <m:sty m:val="p"/>
+          </m:rPr>
+          <w:rPr>
+            <w:rFonts w:ascii="Cambria Math" w:eastAsiaTheme="majorEastAsia" w:hAnsi="Cambria Math" w:cstheme="minorHAnsi"/>
+            <w:color w:val="7F7F7F" w:themeColor="text1" w:themeTint="80"/>
+            <w:shd w:val="clear" w:color="auto" w:fill="FFFFFF"/>
+          </w:rPr>
+          <m:t>(</m:t>
+        </m:r>
+        <m:r>
+          <w:rPr>
+            <w:rFonts w:ascii="Cambria Math" w:eastAsiaTheme="majorEastAsia" w:hAnsi="Cambria Math" w:cstheme="minorHAnsi"/>
+            <w:color w:val="7F7F7F" w:themeColor="text1" w:themeTint="80"/>
+            <w:shd w:val="clear" w:color="auto" w:fill="FFFFFF"/>
+          </w:rPr>
+          <m:t>e</m:t>
+        </m:r>
+        <m:r>
+          <m:rPr>
+            <m:sty m:val="p"/>
+          </m:rPr>
+          <w:rPr>
+            <w:rFonts w:ascii="Cambria Math" w:eastAsiaTheme="majorEastAsia" w:hAnsi="Cambria Math" w:cstheme="minorHAnsi"/>
+            <w:color w:val="7F7F7F" w:themeColor="text1" w:themeTint="80"/>
+            <w:shd w:val="clear" w:color="auto" w:fill="FFFFFF"/>
+          </w:rPr>
+          <m:t xml:space="preserve">, </m:t>
+        </m:r>
+        <m:r>
+          <w:rPr>
+            <w:rFonts w:ascii="Cambria Math" w:eastAsiaTheme="majorEastAsia" w:hAnsi="Cambria Math" w:cstheme="minorHAnsi"/>
+            <w:color w:val="7F7F7F" w:themeColor="text1" w:themeTint="80"/>
+            <w:shd w:val="clear" w:color="auto" w:fill="FFFFFF"/>
+          </w:rPr>
+          <m:t>N</m:t>
+        </m:r>
+        <m:r>
+          <m:rPr>
+            <m:sty m:val="p"/>
+          </m:rPr>
+          <w:rPr>
+            <w:rFonts w:ascii="Cambria Math" w:eastAsiaTheme="majorEastAsia" w:hAnsi="Cambria Math" w:cstheme="minorHAnsi"/>
+            <w:color w:val="7F7F7F" w:themeColor="text1" w:themeTint="80"/>
+            <w:shd w:val="clear" w:color="auto" w:fill="FFFFFF"/>
+          </w:rPr>
+          <m:t>)</m:t>
+        </m:r>
+      </m:oMath>
+      <w:r>
+        <w:rPr>
+          <w:rFonts w:eastAsiaTheme="majorEastAsia" w:cstheme="minorHAnsi"/>
+          <w:shd w:val="clear" w:color="auto" w:fill="FFFFFF"/>
+        </w:rPr>
+        <w:t xml:space="preserve"> und das private Schlüsselpaar besteht aus </w:t>
+      </w:r>
+      <m:oMath>
+        <m:r>
+          <m:rPr>
+            <m:sty m:val="p"/>
+          </m:rPr>
+          <w:rPr>
+            <w:rFonts w:ascii="Cambria Math" w:eastAsiaTheme="majorEastAsia" w:hAnsi="Cambria Math" w:cstheme="minorHAnsi"/>
+            <w:color w:val="7F7F7F" w:themeColor="text1" w:themeTint="80"/>
+            <w:shd w:val="clear" w:color="auto" w:fill="FFFFFF"/>
+          </w:rPr>
+          <m:t>(</m:t>
+        </m:r>
+        <m:r>
+          <w:rPr>
+            <w:rFonts w:ascii="Cambria Math" w:eastAsiaTheme="majorEastAsia" w:hAnsi="Cambria Math" w:cstheme="minorHAnsi"/>
+            <w:color w:val="7F7F7F" w:themeColor="text1" w:themeTint="80"/>
+            <w:shd w:val="clear" w:color="auto" w:fill="FFFFFF"/>
+          </w:rPr>
+          <m:t>d</m:t>
+        </m:r>
+        <m:r>
+          <m:rPr>
+            <m:sty m:val="p"/>
+          </m:rPr>
+          <w:rPr>
+            <w:rFonts w:ascii="Cambria Math" w:eastAsiaTheme="majorEastAsia" w:hAnsi="Cambria Math" w:cstheme="minorHAnsi"/>
+            <w:color w:val="7F7F7F" w:themeColor="text1" w:themeTint="80"/>
+            <w:shd w:val="clear" w:color="auto" w:fill="FFFFFF"/>
+          </w:rPr>
+          <m:t xml:space="preserve">, </m:t>
+        </m:r>
+        <m:r>
+          <w:rPr>
+            <w:rFonts w:ascii="Cambria Math" w:eastAsiaTheme="majorEastAsia" w:hAnsi="Cambria Math" w:cstheme="minorHAnsi"/>
+            <w:color w:val="7F7F7F" w:themeColor="text1" w:themeTint="80"/>
+            <w:shd w:val="clear" w:color="auto" w:fill="FFFFFF"/>
+          </w:rPr>
+          <m:t>N</m:t>
+        </m:r>
+        <m:r>
+          <m:rPr>
+            <m:sty m:val="p"/>
+          </m:rPr>
+          <w:rPr>
+            <w:rFonts w:ascii="Cambria Math" w:eastAsiaTheme="majorEastAsia" w:hAnsi="Cambria Math" w:cstheme="minorHAnsi"/>
+            <w:color w:val="7F7F7F" w:themeColor="text1" w:themeTint="80"/>
+            <w:shd w:val="clear" w:color="auto" w:fill="FFFFFF"/>
+          </w:rPr>
+          <m:t>)</m:t>
+        </m:r>
+      </m:oMath>
+      <w:r>
+        <w:rPr>
+          <w:rFonts w:eastAsiaTheme="majorEastAsia" w:cstheme="minorHAnsi"/>
+          <w:shd w:val="clear" w:color="auto" w:fill="FFFFFF"/>
+        </w:rPr>
+        <w:t xml:space="preserve">. </w:t>
+      </w:r>
+      <m:oMath>
+        <m:r>
+          <m:rPr>
+            <m:sty m:val="p"/>
+          </m:rPr>
+          <w:rPr>
+            <w:rFonts w:ascii="Cambria Math" w:hAnsi="Cambria Math" w:cs="Arial"/>
+            <w:color w:val="7F7F7F" w:themeColor="text1" w:themeTint="80"/>
+            <w:shd w:val="clear" w:color="auto" w:fill="FFFFFF"/>
+          </w:rPr>
+          <m:t>φ</m:t>
+        </m:r>
+        <m:d>
+          <m:dPr>
+            <m:ctrlPr>
+              <w:rPr>
+                <w:rFonts w:ascii="Cambria Math" w:hAnsi="Cambria Math" w:cs="Arial"/>
+                <w:color w:val="7F7F7F" w:themeColor="text1" w:themeTint="80"/>
+                <w:shd w:val="clear" w:color="auto" w:fill="FFFFFF"/>
+              </w:rPr>
+            </m:ctrlPr>
+          </m:dPr>
+          <m:e>
+            <m:r>
+              <w:rPr>
+                <w:rFonts w:ascii="Cambria Math" w:hAnsi="Cambria Math" w:cs="Arial"/>
+                <w:color w:val="7F7F7F" w:themeColor="text1" w:themeTint="80"/>
+                <w:shd w:val="clear" w:color="auto" w:fill="FFFFFF"/>
+              </w:rPr>
+              <m:t>N</m:t>
+            </m:r>
+          </m:e>
+        </m:d>
+      </m:oMath>
+      <w:r>
+        <w:rPr>
+          <w:rFonts w:eastAsiaTheme="majorEastAsia" w:cstheme="minorHAnsi"/>
+          <w:shd w:val="clear" w:color="auto" w:fill="FFFFFF"/>
+        </w:rPr>
+        <w:t xml:space="preserve">, </w:t>
+      </w:r>
+      <m:oMath>
+        <m:r>
+          <w:rPr>
+            <w:rFonts w:ascii="Cambria Math" w:hAnsi="Cambria Math" w:cs="Arial"/>
+            <w:color w:val="7F7F7F" w:themeColor="text1" w:themeTint="80"/>
+            <w:shd w:val="clear" w:color="auto" w:fill="FFFFFF"/>
+          </w:rPr>
+          <m:t>p</m:t>
+        </m:r>
+      </m:oMath>
+      <w:r>
+        <w:rPr>
+          <w:rFonts w:eastAsiaTheme="majorEastAsia" w:cstheme="minorHAnsi"/>
+          <w:shd w:val="clear" w:color="auto" w:fill="FFFFFF"/>
+        </w:rPr>
+        <w:t xml:space="preserve"> und </w:t>
+      </w:r>
+      <m:oMath>
+        <m:r>
+          <w:rPr>
+            <w:rFonts w:ascii="Cambria Math" w:hAnsi="Cambria Math" w:cs="Arial"/>
+            <w:color w:val="7F7F7F" w:themeColor="text1" w:themeTint="80"/>
+            <w:shd w:val="clear" w:color="auto" w:fill="FFFFFF"/>
+          </w:rPr>
+          <m:t>q</m:t>
+        </m:r>
+      </m:oMath>
+      <w:r>
+        <w:rPr>
+          <w:rFonts w:eastAsiaTheme="majorEastAsia" w:cstheme="minorHAnsi"/>
+          <w:shd w:val="clear" w:color="auto" w:fill="FFFFFF"/>
+        </w:rPr>
+        <w:t xml:space="preserve"> werden nun nicht mehr gebraucht.</w:t>
+      </w:r>
+    </w:p>
     <w:sectPr>
       <w:pgSz w:w="11906" w:h="16838"/>
       <w:pgMar w:top="1417" w:right="1417" w:bottom="1134" w:left="1417" w:header="708" w:footer="708" w:gutter="0"/>
@@ -658,6 +2581,103 @@
     </w:sectPr>
   </w:body>
 </w:document>
+</file>
+
+<file path=word/numbering.xml><?xml version="1.0" encoding="utf-8"?>
+<w:numbering xmlns:wpc="http://schemas.microsoft.com/office/word/2010/wordprocessingCanvas" xmlns:mc="http://schemas.openxmlformats.org/markup-compatibility/2006" xmlns:o="urn:schemas-microsoft-com:office:office" xmlns:r="http://schemas.openxmlformats.org/officeDocument/2006/relationships" xmlns:m="http://schemas.openxmlformats.org/officeDocument/2006/math" xmlns:v="urn:schemas-microsoft-com:vml" xmlns:wp14="http://schemas.microsoft.com/office/word/2010/wordprocessingDrawing" xmlns:wp="http://schemas.openxmlformats.org/drawingml/2006/wordprocessingDrawing" xmlns:w10="urn:schemas-microsoft-com:office:word" xmlns:w="http://schemas.openxmlformats.org/wordprocessingml/2006/main" xmlns:w14="http://schemas.microsoft.com/office/word/2010/wordml" xmlns:w15="http://schemas.microsoft.com/office/word/2012/wordml" xmlns:wpg="http://schemas.microsoft.com/office/word/2010/wordprocessingGroup" xmlns:wpi="http://schemas.microsoft.com/office/word/2010/wordprocessingInk" xmlns:wne="http://schemas.microsoft.com/office/word/2006/wordml" xmlns:wps="http://schemas.microsoft.com/office/word/2010/wordprocessingShape" mc:Ignorable="w14 w15 wp14">
+  <w:abstractNum w:abstractNumId="0" w15:restartNumberingAfterBreak="0">
+    <w:nsid w:val="0E767F92"/>
+    <w:multiLevelType w:val="hybridMultilevel"/>
+    <w:tmpl w:val="3C9481E4"/>
+    <w:lvl w:ilvl="0" w:tplc="0407000F">
+      <w:start w:val="1"/>
+      <w:numFmt w:val="decimal"/>
+      <w:lvlText w:val="%1."/>
+      <w:lvlJc w:val="left"/>
+      <w:pPr>
+        <w:ind w:left="720" w:hanging="360"/>
+      </w:pPr>
+      <w:rPr>
+        <w:rFonts w:hint="default"/>
+      </w:rPr>
+    </w:lvl>
+    <w:lvl w:ilvl="1" w:tplc="04070019" w:tentative="1">
+      <w:start w:val="1"/>
+      <w:numFmt w:val="lowerLetter"/>
+      <w:lvlText w:val="%2."/>
+      <w:lvlJc w:val="left"/>
+      <w:pPr>
+        <w:ind w:left="1440" w:hanging="360"/>
+      </w:pPr>
+    </w:lvl>
+    <w:lvl w:ilvl="2" w:tplc="0407001B" w:tentative="1">
+      <w:start w:val="1"/>
+      <w:numFmt w:val="lowerRoman"/>
+      <w:lvlText w:val="%3."/>
+      <w:lvlJc w:val="right"/>
+      <w:pPr>
+        <w:ind w:left="2160" w:hanging="180"/>
+      </w:pPr>
+    </w:lvl>
+    <w:lvl w:ilvl="3" w:tplc="0407000F" w:tentative="1">
+      <w:start w:val="1"/>
+      <w:numFmt w:val="decimal"/>
+      <w:lvlText w:val="%4."/>
+      <w:lvlJc w:val="left"/>
+      <w:pPr>
+        <w:ind w:left="2880" w:hanging="360"/>
+      </w:pPr>
+    </w:lvl>
+    <w:lvl w:ilvl="4" w:tplc="04070019" w:tentative="1">
+      <w:start w:val="1"/>
+      <w:numFmt w:val="lowerLetter"/>
+      <w:lvlText w:val="%5."/>
+      <w:lvlJc w:val="left"/>
+      <w:pPr>
+        <w:ind w:left="3600" w:hanging="360"/>
+      </w:pPr>
+    </w:lvl>
+    <w:lvl w:ilvl="5" w:tplc="0407001B" w:tentative="1">
+      <w:start w:val="1"/>
+      <w:numFmt w:val="lowerRoman"/>
+      <w:lvlText w:val="%6."/>
+      <w:lvlJc w:val="right"/>
+      <w:pPr>
+        <w:ind w:left="4320" w:hanging="180"/>
+      </w:pPr>
+    </w:lvl>
+    <w:lvl w:ilvl="6" w:tplc="0407000F" w:tentative="1">
+      <w:start w:val="1"/>
+      <w:numFmt w:val="decimal"/>
+      <w:lvlText w:val="%7."/>
+      <w:lvlJc w:val="left"/>
+      <w:pPr>
+        <w:ind w:left="5040" w:hanging="360"/>
+      </w:pPr>
+    </w:lvl>
+    <w:lvl w:ilvl="7" w:tplc="04070019" w:tentative="1">
+      <w:start w:val="1"/>
+      <w:numFmt w:val="lowerLetter"/>
+      <w:lvlText w:val="%8."/>
+      <w:lvlJc w:val="left"/>
+      <w:pPr>
+        <w:ind w:left="5760" w:hanging="360"/>
+      </w:pPr>
+    </w:lvl>
+    <w:lvl w:ilvl="8" w:tplc="0407001B" w:tentative="1">
+      <w:start w:val="1"/>
+      <w:numFmt w:val="lowerRoman"/>
+      <w:lvlText w:val="%9."/>
+      <w:lvlJc w:val="right"/>
+      <w:pPr>
+        <w:ind w:left="6480" w:hanging="180"/>
+      </w:pPr>
+    </w:lvl>
+  </w:abstractNum>
+  <w:num w:numId="1">
+    <w:abstractNumId w:val="0"/>
+  </w:num>
+</w:numbering>
 </file>
 
 <file path=word/styles.xml><?xml version="1.0" encoding="utf-8"?>
@@ -1053,7 +3073,50 @@
   <w:style w:type="paragraph" w:default="1" w:styleId="Standard">
     <w:name w:val="Normal"/>
     <w:qFormat/>
-    <w:rsid w:val="00A227BD"/>
+    <w:rsid w:val="00754367"/>
+  </w:style>
+  <w:style w:type="paragraph" w:styleId="berschrift1">
+    <w:name w:val="heading 1"/>
+    <w:basedOn w:val="Standard"/>
+    <w:next w:val="Standard"/>
+    <w:link w:val="berschrift1Zchn"/>
+    <w:uiPriority w:val="9"/>
+    <w:qFormat/>
+    <w:rsid w:val="00E926AF"/>
+    <w:pPr>
+      <w:keepNext/>
+      <w:keepLines/>
+      <w:spacing w:before="240" w:after="0"/>
+      <w:outlineLvl w:val="0"/>
+    </w:pPr>
+    <w:rPr>
+      <w:rFonts w:asciiTheme="majorHAnsi" w:eastAsiaTheme="majorEastAsia" w:hAnsiTheme="majorHAnsi" w:cstheme="majorBidi"/>
+      <w:color w:val="2E74B5" w:themeColor="accent1" w:themeShade="BF"/>
+      <w:sz w:val="32"/>
+      <w:szCs w:val="32"/>
+    </w:rPr>
+  </w:style>
+  <w:style w:type="paragraph" w:styleId="berschrift2">
+    <w:name w:val="heading 2"/>
+    <w:basedOn w:val="Standard"/>
+    <w:next w:val="Standard"/>
+    <w:link w:val="berschrift2Zchn"/>
+    <w:uiPriority w:val="9"/>
+    <w:unhideWhenUsed/>
+    <w:qFormat/>
+    <w:rsid w:val="00595834"/>
+    <w:pPr>
+      <w:keepNext/>
+      <w:keepLines/>
+      <w:spacing w:before="40" w:after="0"/>
+      <w:outlineLvl w:val="1"/>
+    </w:pPr>
+    <w:rPr>
+      <w:rFonts w:asciiTheme="majorHAnsi" w:eastAsiaTheme="majorEastAsia" w:hAnsiTheme="majorHAnsi" w:cstheme="majorBidi"/>
+      <w:color w:val="2E74B5" w:themeColor="accent1" w:themeShade="BF"/>
+      <w:sz w:val="26"/>
+      <w:szCs w:val="26"/>
+    </w:rPr>
   </w:style>
   <w:style w:type="character" w:default="1" w:styleId="Absatz-Standardschriftart">
     <w:name w:val="Default Paragraph Font"/>
@@ -1081,6 +3144,53 @@
     <w:uiPriority w:val="99"/>
     <w:semiHidden/>
     <w:unhideWhenUsed/>
+  </w:style>
+  <w:style w:type="character" w:customStyle="1" w:styleId="berschrift1Zchn">
+    <w:name w:val="Überschrift 1 Zchn"/>
+    <w:basedOn w:val="Absatz-Standardschriftart"/>
+    <w:link w:val="berschrift1"/>
+    <w:uiPriority w:val="9"/>
+    <w:rsid w:val="00E926AF"/>
+    <w:rPr>
+      <w:rFonts w:asciiTheme="majorHAnsi" w:eastAsiaTheme="majorEastAsia" w:hAnsiTheme="majorHAnsi" w:cstheme="majorBidi"/>
+      <w:color w:val="2E74B5" w:themeColor="accent1" w:themeShade="BF"/>
+      <w:sz w:val="32"/>
+      <w:szCs w:val="32"/>
+    </w:rPr>
+  </w:style>
+  <w:style w:type="character" w:customStyle="1" w:styleId="berschrift2Zchn">
+    <w:name w:val="Überschrift 2 Zchn"/>
+    <w:basedOn w:val="Absatz-Standardschriftart"/>
+    <w:link w:val="berschrift2"/>
+    <w:uiPriority w:val="9"/>
+    <w:rsid w:val="00595834"/>
+    <w:rPr>
+      <w:rFonts w:asciiTheme="majorHAnsi" w:eastAsiaTheme="majorEastAsia" w:hAnsiTheme="majorHAnsi" w:cstheme="majorBidi"/>
+      <w:color w:val="2E74B5" w:themeColor="accent1" w:themeShade="BF"/>
+      <w:sz w:val="26"/>
+      <w:szCs w:val="26"/>
+    </w:rPr>
+  </w:style>
+  <w:style w:type="character" w:styleId="Platzhaltertext">
+    <w:name w:val="Placeholder Text"/>
+    <w:basedOn w:val="Absatz-Standardschriftart"/>
+    <w:uiPriority w:val="99"/>
+    <w:semiHidden/>
+    <w:rsid w:val="00595834"/>
+    <w:rPr>
+      <w:color w:val="808080"/>
+    </w:rPr>
+  </w:style>
+  <w:style w:type="paragraph" w:styleId="Listenabsatz">
+    <w:name w:val="List Paragraph"/>
+    <w:basedOn w:val="Standard"/>
+    <w:uiPriority w:val="34"/>
+    <w:qFormat/>
+    <w:rsid w:val="00E5087D"/>
+    <w:pPr>
+      <w:ind w:left="720"/>
+      <w:contextualSpacing/>
+    </w:pPr>
   </w:style>
 </w:styles>
 </file>
@@ -1344,4 +3454,16 @@
     </a:ext>
   </a:extLst>
 </a:theme>
+</file>
+
+<file path=customXml/item1.xml><?xml version="1.0" encoding="utf-8"?>
+<b:Sources xmlns:b="http://schemas.openxmlformats.org/officeDocument/2006/bibliography" xmlns="http://schemas.openxmlformats.org/officeDocument/2006/bibliography" SelectedStyle="\apasixtheditionofficeonline.xsl" StyleName="APA" Version="6"/>
+</file>
+
+<file path=customXml/itemProps1.xml><?xml version="1.0" encoding="utf-8"?>
+<ds:datastoreItem xmlns:ds="http://schemas.openxmlformats.org/officeDocument/2006/customXml" ds:itemID="{1F00193D-2A81-4B0F-8130-D5B64AE29F24}">
+  <ds:schemaRefs>
+    <ds:schemaRef ds:uri="http://schemas.openxmlformats.org/officeDocument/2006/bibliography"/>
+  </ds:schemaRefs>
+</ds:datastoreItem>
 </file>
</xml_diff>